<commit_message>
Writing the second section in a note
-- The second section is almost completely described in the explanatory note
</commit_message>
<xml_diff>
--- a/Пояснительная записка.docx
+++ b/Пояснительная записка.docx
@@ -918,7 +918,7 @@
     </w:p>
     <w:p>
       <w:pPr>
-        <w:spacing w:after="0" w:line="360" w:lineRule="auto"/>
+        <w:spacing w:line="360" w:lineRule="auto"/>
         <w:jc w:val="center"/>
         <w:rPr>
           <w:rFonts w:ascii="Times New Roman" w:hAnsi="Times New Roman" w:cs="Times New Roman"/>
@@ -1333,7 +1333,7 @@
     </w:p>
     <w:p>
       <w:pPr>
-        <w:spacing w:after="0" w:line="360" w:lineRule="auto"/>
+        <w:spacing w:line="360" w:lineRule="auto"/>
         <w:jc w:val="center"/>
         <w:rPr>
           <w:rFonts w:ascii="Times New Roman" w:hAnsi="Times New Roman" w:cs="Times New Roman"/>
@@ -2234,7 +2234,7 @@
     </w:p>
     <w:p>
       <w:pPr>
-        <w:spacing w:after="0" w:line="360" w:lineRule="auto"/>
+        <w:spacing w:line="360" w:lineRule="auto"/>
         <w:jc w:val="center"/>
         <w:rPr>
           <w:rFonts w:ascii="Times New Roman" w:hAnsi="Times New Roman" w:cs="Times New Roman"/>
@@ -2279,6 +2279,45 @@
           <w:szCs w:val="32"/>
         </w:rPr>
         <w:t xml:space="preserve"> и разработка приложения</w:t>
+      </w:r>
+    </w:p>
+    <w:p>
+      <w:pPr>
+        <w:spacing w:after="0" w:line="360" w:lineRule="auto"/>
+        <w:jc w:val="both"/>
+        <w:rPr>
+          <w:rFonts w:ascii="Times New Roman" w:hAnsi="Times New Roman" w:cs="Times New Roman"/>
+          <w:b/>
+          <w:sz w:val="28"/>
+          <w:szCs w:val="28"/>
+        </w:rPr>
+      </w:pPr>
+      <w:r>
+        <w:rPr>
+          <w:rFonts w:ascii="Times New Roman" w:hAnsi="Times New Roman" w:cs="Times New Roman"/>
+          <w:b/>
+          <w:sz w:val="32"/>
+          <w:szCs w:val="32"/>
+        </w:rPr>
+        <w:tab/>
+      </w:r>
+      <w:r>
+        <w:rPr>
+          <w:rFonts w:ascii="Times New Roman" w:hAnsi="Times New Roman" w:cs="Times New Roman"/>
+          <w:b/>
+          <w:sz w:val="28"/>
+          <w:szCs w:val="28"/>
+        </w:rPr>
+        <w:t>Структура</w:t>
+      </w:r>
+      <w:r>
+        <w:rPr>
+          <w:rFonts w:ascii="Times New Roman" w:hAnsi="Times New Roman" w:cs="Times New Roman"/>
+          <w:b/>
+          <w:sz w:val="28"/>
+          <w:szCs w:val="28"/>
+        </w:rPr>
+        <w:t xml:space="preserve"> приложения</w:t>
       </w:r>
     </w:p>
     <w:p>
@@ -2603,7 +2642,15 @@
           <w:sz w:val="28"/>
           <w:szCs w:val="28"/>
         </w:rPr>
-        <w:t>кода.</w:t>
+        <w:t>кода</w:t>
+      </w:r>
+      <w:r>
+        <w:rPr>
+          <w:rFonts w:ascii="Times New Roman" w:hAnsi="Times New Roman" w:cs="Times New Roman"/>
+          <w:sz w:val="28"/>
+          <w:szCs w:val="28"/>
+        </w:rPr>
+        <w:t>;</w:t>
       </w:r>
     </w:p>
     <w:p>
@@ -2814,18 +2861,41 @@
           <w:sz w:val="28"/>
           <w:szCs w:val="28"/>
         </w:rPr>
-        <w:t xml:space="preserve"> Данные динамически подставляются в зависимости от выбранной </w:t>
-      </w:r>
-      <w:proofErr w:type="spellStart"/>
-      <w:r>
-        <w:rPr>
-          <w:rFonts w:ascii="Times New Roman" w:hAnsi="Times New Roman" w:cs="Times New Roman"/>
-          <w:sz w:val="28"/>
-          <w:szCs w:val="28"/>
-        </w:rPr>
-        <w:t>стратьи</w:t>
-      </w:r>
-      <w:proofErr w:type="spellEnd"/>
+        <w:t xml:space="preserve"> Данные динамически подставляются в зависимости от выбранной</w:t>
+      </w:r>
+      <w:r>
+        <w:rPr>
+          <w:rFonts w:ascii="Times New Roman" w:hAnsi="Times New Roman" w:cs="Times New Roman"/>
+          <w:sz w:val="28"/>
+          <w:szCs w:val="28"/>
+          <w:lang w:val="en-US"/>
+        </w:rPr>
+        <w:t xml:space="preserve"> </w:t>
+      </w:r>
+      <w:r>
+        <w:rPr>
+          <w:rFonts w:ascii="Times New Roman" w:hAnsi="Times New Roman" w:cs="Times New Roman"/>
+          <w:sz w:val="28"/>
+          <w:szCs w:val="28"/>
+        </w:rPr>
+        <w:t>ранее</w:t>
+      </w:r>
+      <w:r>
+        <w:rPr>
+          <w:rFonts w:ascii="Times New Roman" w:hAnsi="Times New Roman" w:cs="Times New Roman"/>
+          <w:sz w:val="28"/>
+          <w:szCs w:val="28"/>
+        </w:rPr>
+        <w:t xml:space="preserve"> </w:t>
+      </w:r>
+      <w:r>
+        <w:rPr>
+          <w:rFonts w:ascii="Times New Roman" w:hAnsi="Times New Roman" w:cs="Times New Roman"/>
+          <w:sz w:val="28"/>
+          <w:szCs w:val="28"/>
+        </w:rPr>
+        <w:t>статьи</w:t>
+      </w:r>
       <w:r>
         <w:rPr>
           <w:rFonts w:ascii="Times New Roman" w:hAnsi="Times New Roman" w:cs="Times New Roman"/>
@@ -2933,7 +3003,16 @@
           <w:sz w:val="28"/>
           <w:szCs w:val="28"/>
         </w:rPr>
-        <w:t xml:space="preserve">. Содержит функции для подсчета количества данных и их процентного отношения для общей статистики,  функции для подсчет количества данных и их процентного отношения для конкретного </w:t>
+        <w:t xml:space="preserve">. Содержит функции для подсчета количества данных и их процентного отношения для общей статистики,  функции для подсчет количества данных и их процентного отношения для </w:t>
+      </w:r>
+      <w:r>
+        <w:rPr>
+          <w:rFonts w:ascii="Times New Roman" w:hAnsi="Times New Roman" w:cs="Times New Roman"/>
+          <w:sz w:val="28"/>
+          <w:szCs w:val="28"/>
+        </w:rPr>
+        <w:lastRenderedPageBreak/>
+        <w:t xml:space="preserve">конкретного </w:t>
       </w:r>
       <w:proofErr w:type="spellStart"/>
       <w:r>
@@ -2995,7 +3074,6 @@
           <w:szCs w:val="28"/>
           <w:lang w:val="en-US"/>
         </w:rPr>
-        <w:lastRenderedPageBreak/>
         <w:t>config</w:t>
       </w:r>
       <w:r>
@@ -3246,6 +3324,40 @@
     <w:p>
       <w:pPr>
         <w:spacing w:after="0" w:line="360" w:lineRule="auto"/>
+        <w:ind w:firstLine="708"/>
+        <w:jc w:val="both"/>
+        <w:rPr>
+          <w:rFonts w:ascii="Times New Roman" w:hAnsi="Times New Roman" w:cs="Times New Roman"/>
+          <w:b/>
+          <w:bCs/>
+          <w:sz w:val="28"/>
+          <w:szCs w:val="28"/>
+        </w:rPr>
+      </w:pPr>
+      <w:r>
+        <w:rPr>
+          <w:rFonts w:ascii="Times New Roman" w:hAnsi="Times New Roman" w:cs="Times New Roman"/>
+          <w:b/>
+          <w:bCs/>
+          <w:sz w:val="28"/>
+          <w:szCs w:val="28"/>
+        </w:rPr>
+        <w:t>Диаграммы и модели</w:t>
+      </w:r>
+      <w:r>
+        <w:rPr>
+          <w:rFonts w:ascii="Times New Roman" w:hAnsi="Times New Roman" w:cs="Times New Roman"/>
+          <w:b/>
+          <w:bCs/>
+          <w:sz w:val="28"/>
+          <w:szCs w:val="28"/>
+        </w:rPr>
+        <w:t xml:space="preserve"> приложения</w:t>
+      </w:r>
+    </w:p>
+    <w:p>
+      <w:pPr>
+        <w:spacing w:after="0" w:line="360" w:lineRule="auto"/>
         <w:ind w:firstLine="709"/>
         <w:jc w:val="both"/>
         <w:rPr>
@@ -3260,7 +3372,56 @@
           <w:sz w:val="28"/>
           <w:szCs w:val="28"/>
         </w:rPr>
-        <w:t>Диаграмма компонентов, отображающая специфику взаимодействия между  компонентами веб-приложения представлена на рисунке 1.</w:t>
+        <w:t xml:space="preserve">Диаграмма компонентов, отображающая специфику взаимодействия </w:t>
+      </w:r>
+      <w:r>
+        <w:rPr>
+          <w:rFonts w:ascii="Times New Roman" w:hAnsi="Times New Roman" w:cs="Times New Roman"/>
+          <w:sz w:val="28"/>
+          <w:szCs w:val="28"/>
+        </w:rPr>
+        <w:t>между компонентами</w:t>
+      </w:r>
+      <w:r>
+        <w:rPr>
+          <w:rFonts w:ascii="Times New Roman" w:hAnsi="Times New Roman" w:cs="Times New Roman"/>
+          <w:sz w:val="28"/>
+          <w:szCs w:val="28"/>
+        </w:rPr>
+        <w:t xml:space="preserve"> веб-приложения</w:t>
+      </w:r>
+      <w:r>
+        <w:rPr>
+          <w:rFonts w:ascii="Times New Roman" w:hAnsi="Times New Roman" w:cs="Times New Roman"/>
+          <w:sz w:val="28"/>
+          <w:szCs w:val="28"/>
+        </w:rPr>
+        <w:t xml:space="preserve">, написанная на языке диаграмм </w:t>
+      </w:r>
+      <w:r>
+        <w:rPr>
+          <w:rFonts w:ascii="Times New Roman" w:hAnsi="Times New Roman" w:cs="Times New Roman"/>
+          <w:sz w:val="28"/>
+          <w:szCs w:val="28"/>
+          <w:lang w:val="en-US"/>
+        </w:rPr>
+        <w:t>UML</w:t>
+      </w:r>
+      <w:r>
+        <w:rPr>
+          <w:rFonts w:ascii="Times New Roman" w:hAnsi="Times New Roman" w:cs="Times New Roman"/>
+          <w:sz w:val="28"/>
+          <w:szCs w:val="28"/>
+        </w:rPr>
+        <w:t>,</w:t>
+      </w:r>
+      <w:r>
+        <w:rPr>
+          <w:rFonts w:ascii="Times New Roman" w:hAnsi="Times New Roman" w:cs="Times New Roman"/>
+          <w:sz w:val="28"/>
+          <w:szCs w:val="28"/>
+        </w:rPr>
+        <w:t xml:space="preserve"> представлена на рисунке 1.</w:t>
       </w:r>
     </w:p>
     <w:p>
@@ -3353,7 +3514,7 @@
     <w:p>
       <w:pPr>
         <w:pStyle w:val="ac"/>
-        <w:spacing w:line="360" w:lineRule="auto"/>
+        <w:spacing w:after="0" w:line="360" w:lineRule="auto"/>
         <w:jc w:val="center"/>
         <w:rPr>
           <w:rFonts w:ascii="Times New Roman" w:hAnsi="Times New Roman" w:cs="Times New Roman"/>
@@ -3461,42 +3622,54 @@
           <w:sz w:val="24"/>
           <w:szCs w:val="24"/>
         </w:rPr>
-        <w:t>Диаграмма компонентов веб-приложения "Наша безопасность"</w:t>
-      </w:r>
-    </w:p>
-    <w:p>
-      <w:pPr>
-        <w:spacing w:line="360" w:lineRule="auto"/>
+        <w:t>Диаграмма компонентов веб-приложения</w:t>
+      </w:r>
+    </w:p>
+    <w:p>
+      <w:pPr>
+        <w:spacing w:after="0" w:line="360" w:lineRule="auto"/>
+        <w:ind w:firstLine="708"/>
         <w:jc w:val="both"/>
         <w:rPr>
           <w:rFonts w:ascii="Times New Roman" w:hAnsi="Times New Roman" w:cs="Times New Roman"/>
           <w:sz w:val="28"/>
           <w:szCs w:val="28"/>
-        </w:rPr>
-      </w:pPr>
-      <w:r>
-        <w:rPr>
-          <w:rFonts w:ascii="Times New Roman" w:hAnsi="Times New Roman" w:cs="Times New Roman"/>
-          <w:sz w:val="28"/>
-          <w:szCs w:val="28"/>
-        </w:rPr>
-        <w:tab/>
-      </w:r>
-      <w:r>
-        <w:rPr>
-          <w:rFonts w:ascii="Times New Roman" w:hAnsi="Times New Roman" w:cs="Times New Roman"/>
-          <w:sz w:val="28"/>
-          <w:szCs w:val="28"/>
-        </w:rPr>
-        <w:t xml:space="preserve">В этом разделе </w:t>
-      </w:r>
-      <w:r>
-        <w:rPr>
-          <w:rFonts w:ascii="Times New Roman" w:hAnsi="Times New Roman" w:cs="Times New Roman"/>
-          <w:sz w:val="28"/>
-          <w:szCs w:val="28"/>
-        </w:rPr>
-        <w:t>нужно</w:t>
+          <w:lang w:val="en-US"/>
+        </w:rPr>
+      </w:pPr>
+      <w:r>
+        <w:rPr>
+          <w:rFonts w:ascii="Times New Roman" w:hAnsi="Times New Roman" w:cs="Times New Roman"/>
+          <w:sz w:val="28"/>
+          <w:szCs w:val="28"/>
+        </w:rPr>
+        <w:t xml:space="preserve">Для хранения открытых данных была выбрана база данных </w:t>
+      </w:r>
+      <w:r>
+        <w:rPr>
+          <w:rFonts w:ascii="Times New Roman" w:hAnsi="Times New Roman" w:cs="Times New Roman"/>
+          <w:sz w:val="28"/>
+          <w:szCs w:val="28"/>
+          <w:lang w:val="en-US"/>
+        </w:rPr>
+        <w:t>MySQL</w:t>
+      </w:r>
+      <w:r>
+        <w:rPr>
+          <w:rFonts w:ascii="Times New Roman" w:hAnsi="Times New Roman" w:cs="Times New Roman"/>
+          <w:sz w:val="28"/>
+          <w:szCs w:val="28"/>
+        </w:rPr>
+        <w:t xml:space="preserve">. Перед импортом данных были исправлены опечатки с лишними пробелами в </w:t>
+      </w:r>
+      <w:r>
+        <w:rPr>
+          <w:rFonts w:ascii="Times New Roman" w:hAnsi="Times New Roman" w:cs="Times New Roman"/>
+          <w:sz w:val="28"/>
+          <w:szCs w:val="28"/>
+          <w:lang w:val="en-US"/>
+        </w:rPr>
+        <w:t>csv</w:t>
       </w:r>
       <w:r>
         <w:rPr>
@@ -3512,111 +3685,7 @@
           <w:sz w:val="28"/>
           <w:szCs w:val="28"/>
         </w:rPr>
-        <w:t>описать</w:t>
-      </w:r>
-      <w:r>
-        <w:rPr>
-          <w:rFonts w:ascii="Times New Roman" w:hAnsi="Times New Roman" w:cs="Times New Roman"/>
-          <w:sz w:val="28"/>
-          <w:szCs w:val="28"/>
-        </w:rPr>
-        <w:t>:</w:t>
-      </w:r>
-      <w:r>
-        <w:rPr>
-          <w:rFonts w:ascii="Times New Roman" w:hAnsi="Times New Roman" w:cs="Times New Roman"/>
-          <w:sz w:val="28"/>
-          <w:szCs w:val="28"/>
-        </w:rPr>
-        <w:t xml:space="preserve"> 1) </w:t>
-      </w:r>
-      <w:r>
-        <w:rPr>
-          <w:rFonts w:ascii="Times New Roman" w:hAnsi="Times New Roman" w:cs="Times New Roman"/>
-          <w:sz w:val="28"/>
-          <w:szCs w:val="28"/>
-        </w:rPr>
-        <w:t xml:space="preserve">структуру разработанного проекта </w:t>
-      </w:r>
-      <w:r>
-        <w:rPr>
-          <w:rFonts w:ascii="Times New Roman" w:hAnsi="Times New Roman" w:cs="Times New Roman"/>
-          <w:sz w:val="28"/>
-          <w:szCs w:val="28"/>
-        </w:rPr>
-        <w:t>(</w:t>
-      </w:r>
-      <w:r>
-        <w:rPr>
-          <w:rFonts w:ascii="Times New Roman" w:hAnsi="Times New Roman" w:cs="Times New Roman"/>
-          <w:sz w:val="28"/>
-          <w:szCs w:val="28"/>
-        </w:rPr>
-        <w:t>классы</w:t>
-      </w:r>
-      <w:r>
-        <w:rPr>
-          <w:rFonts w:ascii="Times New Roman" w:hAnsi="Times New Roman" w:cs="Times New Roman"/>
-          <w:sz w:val="28"/>
-          <w:szCs w:val="28"/>
-        </w:rPr>
-        <w:t xml:space="preserve">, атрибуты </w:t>
-      </w:r>
-      <w:r>
-        <w:rPr>
-          <w:rFonts w:ascii="Times New Roman" w:hAnsi="Times New Roman" w:cs="Times New Roman"/>
-          <w:sz w:val="28"/>
-          <w:szCs w:val="28"/>
-        </w:rPr>
-        <w:t xml:space="preserve">и </w:t>
-      </w:r>
-      <w:r>
-        <w:rPr>
-          <w:rFonts w:ascii="Times New Roman" w:hAnsi="Times New Roman" w:cs="Times New Roman"/>
-          <w:sz w:val="28"/>
-          <w:szCs w:val="28"/>
-        </w:rPr>
-        <w:t xml:space="preserve">методы, </w:t>
-      </w:r>
-      <w:r>
-        <w:rPr>
-          <w:rFonts w:ascii="Times New Roman" w:hAnsi="Times New Roman" w:cs="Times New Roman"/>
-          <w:sz w:val="28"/>
-          <w:szCs w:val="28"/>
-        </w:rPr>
-        <w:t>их назначение</w:t>
-      </w:r>
-      <w:r>
-        <w:rPr>
-          <w:rFonts w:ascii="Times New Roman" w:hAnsi="Times New Roman" w:cs="Times New Roman"/>
-          <w:sz w:val="28"/>
-          <w:szCs w:val="28"/>
-        </w:rPr>
-        <w:t>)</w:t>
-      </w:r>
-      <w:r>
-        <w:rPr>
-          <w:rFonts w:ascii="Times New Roman" w:hAnsi="Times New Roman" w:cs="Times New Roman"/>
-          <w:sz w:val="28"/>
-          <w:szCs w:val="28"/>
-        </w:rPr>
-        <w:t xml:space="preserve">; 2) </w:t>
-      </w:r>
-      <w:r>
-        <w:rPr>
-          <w:rFonts w:ascii="Times New Roman" w:hAnsi="Times New Roman" w:cs="Times New Roman"/>
-          <w:sz w:val="28"/>
-          <w:szCs w:val="28"/>
-        </w:rPr>
-        <w:t>специфику взаимодействия объектов классов</w:t>
-      </w:r>
-      <w:r>
-        <w:rPr>
-          <w:rFonts w:ascii="Times New Roman" w:hAnsi="Times New Roman" w:cs="Times New Roman"/>
-          <w:sz w:val="28"/>
-          <w:szCs w:val="28"/>
-        </w:rPr>
-        <w:t>;</w:t>
+        <w:t>файлах, а также первая строчка данных была сразу подкорректирована под желаемые названия атрибутов. В результате получились три независимых отношения.</w:t>
       </w:r>
       <w:r>
         <w:rPr>
@@ -3632,23 +3701,258 @@
           <w:sz w:val="28"/>
           <w:szCs w:val="28"/>
         </w:rPr>
-        <w:t>3)</w:t>
-      </w:r>
-      <w:r>
-        <w:rPr>
-          <w:rFonts w:ascii="Times New Roman" w:hAnsi="Times New Roman" w:cs="Times New Roman"/>
-          <w:sz w:val="28"/>
-          <w:szCs w:val="28"/>
-        </w:rPr>
-        <w:t xml:space="preserve"> алгоритмические</w:t>
-      </w:r>
-      <w:r>
-        <w:rPr>
-          <w:rFonts w:ascii="Times New Roman" w:hAnsi="Times New Roman" w:cs="Times New Roman"/>
-          <w:sz w:val="28"/>
-          <w:szCs w:val="28"/>
-        </w:rPr>
-        <w:t xml:space="preserve"> аспекты реализации</w:t>
+        <w:t>Реляционная модель базы данных представлена на рисунке 2.</w:t>
+      </w:r>
+    </w:p>
+    <w:p>
+      <w:pPr>
+        <w:keepNext/>
+        <w:spacing w:after="0" w:line="360" w:lineRule="auto"/>
+        <w:jc w:val="center"/>
+      </w:pPr>
+      <w:r>
+        <w:rPr>
+          <w:rFonts w:ascii="Times New Roman" w:hAnsi="Times New Roman" w:cs="Times New Roman"/>
+          <w:noProof/>
+          <w:sz w:val="28"/>
+          <w:szCs w:val="28"/>
+        </w:rPr>
+        <w:lastRenderedPageBreak/>
+        <w:drawing>
+          <wp:inline distT="0" distB="0" distL="0" distR="0" wp14:anchorId="5F6F5AC2" wp14:editId="2A718734">
+            <wp:extent cx="6180743" cy="1404000"/>
+            <wp:effectExtent l="19050" t="19050" r="10795" b="24765"/>
+            <wp:docPr id="2" name="Рисунок 2"/>
+            <wp:cNvGraphicFramePr>
+              <a:graphicFrameLocks xmlns:a="http://schemas.openxmlformats.org/drawingml/2006/main" noChangeAspect="1"/>
+            </wp:cNvGraphicFramePr>
+            <a:graphic xmlns:a="http://schemas.openxmlformats.org/drawingml/2006/main">
+              <a:graphicData uri="http://schemas.openxmlformats.org/drawingml/2006/picture">
+                <pic:pic xmlns:pic="http://schemas.openxmlformats.org/drawingml/2006/picture">
+                  <pic:nvPicPr>
+                    <pic:cNvPr id="0" name="Picture 2"/>
+                    <pic:cNvPicPr>
+                      <a:picLocks noChangeAspect="1" noChangeArrowheads="1"/>
+                    </pic:cNvPicPr>
+                  </pic:nvPicPr>
+                  <pic:blipFill rotWithShape="1">
+                    <a:blip r:embed="rId8">
+                      <a:extLst>
+                        <a:ext uri="{28A0092B-C50C-407E-A947-70E740481C1C}">
+                          <a14:useLocalDpi xmlns:a14="http://schemas.microsoft.com/office/drawing/2010/main" val="0"/>
+                        </a:ext>
+                      </a:extLst>
+                    </a:blip>
+                    <a:srcRect l="-867" t="-7538" r="-867" b="-7538"/>
+                    <a:stretch/>
+                  </pic:blipFill>
+                  <pic:spPr bwMode="auto">
+                    <a:xfrm>
+                      <a:off x="0" y="0"/>
+                      <a:ext cx="6218249" cy="1412520"/>
+                    </a:xfrm>
+                    <a:prstGeom prst="rect">
+                      <a:avLst/>
+                    </a:prstGeom>
+                    <a:noFill/>
+                    <a:ln w="9525" cap="flat" cmpd="sng" algn="ctr">
+                      <a:solidFill>
+                        <a:sysClr val="windowText" lastClr="000000"/>
+                      </a:solidFill>
+                      <a:prstDash val="solid"/>
+                      <a:round/>
+                      <a:headEnd type="none" w="med" len="med"/>
+                      <a:tailEnd type="none" w="med" len="med"/>
+                      <a:extLst>
+                        <a:ext uri="{C807C97D-BFC1-408E-A445-0C87EB9F89A2}">
+                          <ask:lineSketchStyleProps xmlns:ask="http://schemas.microsoft.com/office/drawing/2018/sketchyshapes" sd="0">
+                            <a:custGeom>
+                              <a:avLst/>
+                              <a:gdLst/>
+                              <a:ahLst/>
+                              <a:cxnLst/>
+                              <a:rect l="0" t="0" r="0" b="0"/>
+                              <a:pathLst/>
+                            </a:custGeom>
+                            <ask:type/>
+                          </ask:lineSketchStyleProps>
+                        </a:ext>
+                      </a:extLst>
+                    </a:ln>
+                    <a:extLst>
+                      <a:ext uri="{53640926-AAD7-44D8-BBD7-CCE9431645EC}">
+                        <a14:shadowObscured xmlns:a14="http://schemas.microsoft.com/office/drawing/2010/main"/>
+                      </a:ext>
+                    </a:extLst>
+                  </pic:spPr>
+                </pic:pic>
+              </a:graphicData>
+            </a:graphic>
+          </wp:inline>
+        </w:drawing>
+      </w:r>
+    </w:p>
+    <w:p>
+      <w:pPr>
+        <w:pStyle w:val="ac"/>
+        <w:jc w:val="center"/>
+        <w:rPr>
+          <w:rFonts w:ascii="Times New Roman" w:hAnsi="Times New Roman" w:cs="Times New Roman"/>
+          <w:i w:val="0"/>
+          <w:iCs w:val="0"/>
+          <w:color w:val="000000" w:themeColor="text1"/>
+          <w:sz w:val="24"/>
+          <w:szCs w:val="24"/>
+        </w:rPr>
+      </w:pPr>
+      <w:r>
+        <w:rPr>
+          <w:rFonts w:ascii="Times New Roman" w:hAnsi="Times New Roman" w:cs="Times New Roman"/>
+          <w:i w:val="0"/>
+          <w:iCs w:val="0"/>
+          <w:color w:val="000000" w:themeColor="text1"/>
+          <w:sz w:val="24"/>
+          <w:szCs w:val="24"/>
+        </w:rPr>
+        <w:t xml:space="preserve">Рисунок </w:t>
+      </w:r>
+      <w:r>
+        <w:rPr>
+          <w:rFonts w:ascii="Times New Roman" w:hAnsi="Times New Roman" w:cs="Times New Roman"/>
+          <w:i w:val="0"/>
+          <w:iCs w:val="0"/>
+          <w:color w:val="000000" w:themeColor="text1"/>
+          <w:sz w:val="24"/>
+          <w:szCs w:val="24"/>
+        </w:rPr>
+        <w:fldChar w:fldCharType="begin"/>
+      </w:r>
+      <w:r>
+        <w:rPr>
+          <w:rFonts w:ascii="Times New Roman" w:hAnsi="Times New Roman" w:cs="Times New Roman"/>
+          <w:i w:val="0"/>
+          <w:iCs w:val="0"/>
+          <w:color w:val="000000" w:themeColor="text1"/>
+          <w:sz w:val="24"/>
+          <w:szCs w:val="24"/>
+        </w:rPr>
+        <w:instrText xml:space="preserve"> SEQ Рисунок \* ARABIC </w:instrText>
+      </w:r>
+      <w:r>
+        <w:rPr>
+          <w:rFonts w:ascii="Times New Roman" w:hAnsi="Times New Roman" w:cs="Times New Roman"/>
+          <w:i w:val="0"/>
+          <w:iCs w:val="0"/>
+          <w:color w:val="000000" w:themeColor="text1"/>
+          <w:sz w:val="24"/>
+          <w:szCs w:val="24"/>
+        </w:rPr>
+        <w:fldChar w:fldCharType="separate"/>
+      </w:r>
+      <w:r>
+        <w:rPr>
+          <w:rFonts w:ascii="Times New Roman" w:hAnsi="Times New Roman" w:cs="Times New Roman"/>
+          <w:i w:val="0"/>
+          <w:iCs w:val="0"/>
+          <w:noProof/>
+          <w:color w:val="000000" w:themeColor="text1"/>
+          <w:sz w:val="24"/>
+          <w:szCs w:val="24"/>
+        </w:rPr>
+        <w:t>2</w:t>
+      </w:r>
+      <w:r>
+        <w:rPr>
+          <w:rFonts w:ascii="Times New Roman" w:hAnsi="Times New Roman" w:cs="Times New Roman"/>
+          <w:i w:val="0"/>
+          <w:iCs w:val="0"/>
+          <w:color w:val="000000" w:themeColor="text1"/>
+          <w:sz w:val="24"/>
+          <w:szCs w:val="24"/>
+        </w:rPr>
+        <w:fldChar w:fldCharType="end"/>
+      </w:r>
+      <w:r>
+        <w:rPr>
+          <w:rFonts w:ascii="Times New Roman" w:hAnsi="Times New Roman" w:cs="Times New Roman"/>
+          <w:i w:val="0"/>
+          <w:iCs w:val="0"/>
+          <w:color w:val="000000" w:themeColor="text1"/>
+          <w:sz w:val="24"/>
+          <w:szCs w:val="24"/>
+        </w:rPr>
+        <w:t xml:space="preserve"> – Реляционная модель базы данных</w:t>
+      </w:r>
+    </w:p>
+    <w:p>
+      <w:pPr>
+        <w:spacing w:after="0" w:line="360" w:lineRule="auto"/>
+        <w:ind w:firstLine="708"/>
+        <w:jc w:val="both"/>
+        <w:rPr>
+          <w:rFonts w:ascii="Times New Roman" w:hAnsi="Times New Roman" w:cs="Times New Roman"/>
+          <w:b/>
+          <w:bCs/>
+          <w:sz w:val="28"/>
+          <w:szCs w:val="28"/>
+        </w:rPr>
+      </w:pPr>
+      <w:r>
+        <w:rPr>
+          <w:rFonts w:ascii="Times New Roman" w:hAnsi="Times New Roman" w:cs="Times New Roman"/>
+          <w:b/>
+          <w:bCs/>
+          <w:sz w:val="28"/>
+          <w:szCs w:val="28"/>
+        </w:rPr>
+        <w:t>Интерфейс</w:t>
+      </w:r>
+      <w:r>
+        <w:rPr>
+          <w:rFonts w:ascii="Times New Roman" w:hAnsi="Times New Roman" w:cs="Times New Roman"/>
+          <w:b/>
+          <w:bCs/>
+          <w:sz w:val="28"/>
+          <w:szCs w:val="28"/>
+        </w:rPr>
+        <w:t xml:space="preserve"> приложения</w:t>
+      </w:r>
+    </w:p>
+    <w:p>
+      <w:pPr>
+        <w:spacing w:after="0" w:line="360" w:lineRule="auto"/>
+        <w:ind w:firstLine="708"/>
+        <w:jc w:val="both"/>
+        <w:rPr>
+          <w:rFonts w:ascii="Times New Roman" w:hAnsi="Times New Roman" w:cs="Times New Roman"/>
+          <w:sz w:val="28"/>
+          <w:szCs w:val="28"/>
+        </w:rPr>
+      </w:pPr>
+      <w:r>
+        <w:rPr>
+          <w:rFonts w:ascii="Times New Roman" w:hAnsi="Times New Roman" w:cs="Times New Roman"/>
+          <w:sz w:val="28"/>
+          <w:szCs w:val="28"/>
+        </w:rPr>
+        <w:t>Интерфейс титульной страницы содержит краткое описание веб-приложения, содержит ссылки на использованные открытые данные, а также кнопку «Выбрать регион», которая перемещает пользователя на главную страницу приложения.</w:t>
+      </w:r>
+      <w:r>
+        <w:rPr>
+          <w:rFonts w:ascii="Times New Roman" w:hAnsi="Times New Roman" w:cs="Times New Roman"/>
+          <w:sz w:val="28"/>
+          <w:szCs w:val="28"/>
+        </w:rPr>
+        <w:t xml:space="preserve"> Приложение имеет динамический задний фон, написанный на языке </w:t>
+      </w:r>
+      <w:r>
+        <w:rPr>
+          <w:rFonts w:ascii="Times New Roman" w:hAnsi="Times New Roman" w:cs="Times New Roman"/>
+          <w:sz w:val="28"/>
+          <w:szCs w:val="28"/>
+          <w:lang w:val="en-US"/>
+        </w:rPr>
+        <w:t>JavaScript</w:t>
       </w:r>
       <w:r>
         <w:rPr>
@@ -3663,46 +3967,217 @@
           <w:rFonts w:ascii="Times New Roman" w:hAnsi="Times New Roman" w:cs="Times New Roman"/>
           <w:sz w:val="28"/>
           <w:szCs w:val="28"/>
-          <w:highlight w:val="yellow"/>
-        </w:rPr>
-        <w:t>важнейших</w:t>
-      </w:r>
-      <w:r>
-        <w:rPr>
-          <w:rFonts w:ascii="Times New Roman" w:hAnsi="Times New Roman" w:cs="Times New Roman"/>
-          <w:sz w:val="28"/>
-          <w:szCs w:val="28"/>
-        </w:rPr>
-        <w:t xml:space="preserve"> ме</w:t>
-      </w:r>
-      <w:r>
-        <w:rPr>
-          <w:rFonts w:ascii="Times New Roman" w:hAnsi="Times New Roman" w:cs="Times New Roman"/>
-          <w:sz w:val="28"/>
-          <w:szCs w:val="28"/>
-        </w:rPr>
-        <w:t>тодов (</w:t>
-      </w:r>
-      <w:r>
-        <w:rPr>
-          <w:rFonts w:ascii="Times New Roman" w:hAnsi="Times New Roman" w:cs="Times New Roman"/>
-          <w:sz w:val="28"/>
-          <w:szCs w:val="28"/>
-        </w:rPr>
-        <w:t>с приведением со</w:t>
-      </w:r>
-      <w:r>
-        <w:rPr>
-          <w:rFonts w:ascii="Times New Roman" w:hAnsi="Times New Roman" w:cs="Times New Roman"/>
-          <w:sz w:val="28"/>
-          <w:szCs w:val="28"/>
-        </w:rPr>
-        <w:t>ответствующих фрагментов кода).</w:t>
-      </w:r>
-    </w:p>
-    <w:p>
-      <w:pPr>
-        <w:spacing w:line="360" w:lineRule="auto"/>
+        </w:rPr>
+        <w:t xml:space="preserve">с помощью класса </w:t>
+      </w:r>
+      <w:r>
+        <w:rPr>
+          <w:rFonts w:ascii="Times New Roman" w:hAnsi="Times New Roman" w:cs="Times New Roman"/>
+          <w:sz w:val="28"/>
+          <w:szCs w:val="28"/>
+          <w:lang w:val="en-US"/>
+        </w:rPr>
+        <w:t>Canvas</w:t>
+      </w:r>
+      <w:r>
+        <w:rPr>
+          <w:rFonts w:ascii="Times New Roman" w:hAnsi="Times New Roman" w:cs="Times New Roman"/>
+          <w:sz w:val="28"/>
+          <w:szCs w:val="28"/>
+        </w:rPr>
+        <w:t>.</w:t>
+      </w:r>
+      <w:r>
+        <w:rPr>
+          <w:rFonts w:ascii="Times New Roman" w:hAnsi="Times New Roman" w:cs="Times New Roman"/>
+          <w:sz w:val="28"/>
+          <w:szCs w:val="28"/>
+        </w:rPr>
+        <w:t xml:space="preserve"> Интерфейс титульной страницы представлен на рисунке 3.</w:t>
+      </w:r>
+    </w:p>
+    <w:p>
+      <w:pPr>
+        <w:keepNext/>
+        <w:spacing w:after="0" w:line="360" w:lineRule="auto"/>
+        <w:jc w:val="center"/>
+      </w:pPr>
+      <w:r>
+        <w:rPr>
+          <w:noProof/>
+        </w:rPr>
+        <w:drawing>
+          <wp:inline distT="0" distB="0" distL="0" distR="0" wp14:anchorId="6A7549AF" wp14:editId="5A14410D">
+            <wp:extent cx="6120130" cy="3025140"/>
+            <wp:effectExtent l="19050" t="19050" r="13970" b="22860"/>
+            <wp:docPr id="3" name="Рисунок 3"/>
+            <wp:cNvGraphicFramePr>
+              <a:graphicFrameLocks xmlns:a="http://schemas.openxmlformats.org/drawingml/2006/main" noChangeAspect="1"/>
+            </wp:cNvGraphicFramePr>
+            <a:graphic xmlns:a="http://schemas.openxmlformats.org/drawingml/2006/main">
+              <a:graphicData uri="http://schemas.openxmlformats.org/drawingml/2006/picture">
+                <pic:pic xmlns:pic="http://schemas.openxmlformats.org/drawingml/2006/picture">
+                  <pic:nvPicPr>
+                    <pic:cNvPr id="1" name=""/>
+                    <pic:cNvPicPr/>
+                  </pic:nvPicPr>
+                  <pic:blipFill>
+                    <a:blip r:embed="rId9"/>
+                    <a:stretch>
+                      <a:fillRect/>
+                    </a:stretch>
+                  </pic:blipFill>
+                  <pic:spPr>
+                    <a:xfrm>
+                      <a:off x="0" y="0"/>
+                      <a:ext cx="6120130" cy="3025140"/>
+                    </a:xfrm>
+                    <a:prstGeom prst="rect">
+                      <a:avLst/>
+                    </a:prstGeom>
+                    <a:ln>
+                      <a:solidFill>
+                        <a:sysClr val="windowText" lastClr="000000"/>
+                      </a:solidFill>
+                    </a:ln>
+                  </pic:spPr>
+                </pic:pic>
+              </a:graphicData>
+            </a:graphic>
+          </wp:inline>
+        </w:drawing>
+      </w:r>
+    </w:p>
+    <w:p>
+      <w:pPr>
+        <w:pStyle w:val="ac"/>
+        <w:spacing w:after="0" w:line="360" w:lineRule="auto"/>
+        <w:jc w:val="center"/>
+        <w:rPr>
+          <w:rFonts w:ascii="Times New Roman" w:hAnsi="Times New Roman" w:cs="Times New Roman"/>
+          <w:i w:val="0"/>
+          <w:iCs w:val="0"/>
+          <w:color w:val="000000" w:themeColor="text1"/>
+          <w:sz w:val="24"/>
+          <w:szCs w:val="24"/>
+        </w:rPr>
+      </w:pPr>
+      <w:r>
+        <w:rPr>
+          <w:rFonts w:ascii="Times New Roman" w:hAnsi="Times New Roman" w:cs="Times New Roman"/>
+          <w:i w:val="0"/>
+          <w:iCs w:val="0"/>
+          <w:color w:val="000000" w:themeColor="text1"/>
+          <w:sz w:val="24"/>
+          <w:szCs w:val="24"/>
+        </w:rPr>
+        <w:t xml:space="preserve">Рисунок </w:t>
+      </w:r>
+      <w:r>
+        <w:rPr>
+          <w:rFonts w:ascii="Times New Roman" w:hAnsi="Times New Roman" w:cs="Times New Roman"/>
+          <w:i w:val="0"/>
+          <w:iCs w:val="0"/>
+          <w:color w:val="000000" w:themeColor="text1"/>
+          <w:sz w:val="24"/>
+          <w:szCs w:val="24"/>
+        </w:rPr>
+        <w:fldChar w:fldCharType="begin"/>
+      </w:r>
+      <w:r>
+        <w:rPr>
+          <w:rFonts w:ascii="Times New Roman" w:hAnsi="Times New Roman" w:cs="Times New Roman"/>
+          <w:i w:val="0"/>
+          <w:iCs w:val="0"/>
+          <w:color w:val="000000" w:themeColor="text1"/>
+          <w:sz w:val="24"/>
+          <w:szCs w:val="24"/>
+        </w:rPr>
+        <w:instrText xml:space="preserve"> SEQ Рисунок \* ARABIC </w:instrText>
+      </w:r>
+      <w:r>
+        <w:rPr>
+          <w:rFonts w:ascii="Times New Roman" w:hAnsi="Times New Roman" w:cs="Times New Roman"/>
+          <w:i w:val="0"/>
+          <w:iCs w:val="0"/>
+          <w:color w:val="000000" w:themeColor="text1"/>
+          <w:sz w:val="24"/>
+          <w:szCs w:val="24"/>
+        </w:rPr>
+        <w:fldChar w:fldCharType="separate"/>
+      </w:r>
+      <w:r>
+        <w:rPr>
+          <w:rFonts w:ascii="Times New Roman" w:hAnsi="Times New Roman" w:cs="Times New Roman"/>
+          <w:i w:val="0"/>
+          <w:iCs w:val="0"/>
+          <w:noProof/>
+          <w:color w:val="000000" w:themeColor="text1"/>
+          <w:sz w:val="24"/>
+          <w:szCs w:val="24"/>
+        </w:rPr>
+        <w:t>3</w:t>
+      </w:r>
+      <w:r>
+        <w:rPr>
+          <w:rFonts w:ascii="Times New Roman" w:hAnsi="Times New Roman" w:cs="Times New Roman"/>
+          <w:i w:val="0"/>
+          <w:iCs w:val="0"/>
+          <w:color w:val="000000" w:themeColor="text1"/>
+          <w:sz w:val="24"/>
+          <w:szCs w:val="24"/>
+        </w:rPr>
+        <w:fldChar w:fldCharType="end"/>
+      </w:r>
+      <w:r>
+        <w:rPr>
+          <w:rFonts w:ascii="Times New Roman" w:hAnsi="Times New Roman" w:cs="Times New Roman"/>
+          <w:i w:val="0"/>
+          <w:iCs w:val="0"/>
+          <w:color w:val="000000" w:themeColor="text1"/>
+          <w:sz w:val="24"/>
+          <w:szCs w:val="24"/>
+        </w:rPr>
+        <w:t xml:space="preserve"> </w:t>
+      </w:r>
+      <w:r>
+        <w:rPr>
+          <w:rFonts w:ascii="Times New Roman" w:hAnsi="Times New Roman" w:cs="Times New Roman"/>
+          <w:i w:val="0"/>
+          <w:iCs w:val="0"/>
+          <w:color w:val="000000" w:themeColor="text1"/>
+          <w:sz w:val="24"/>
+          <w:szCs w:val="24"/>
+        </w:rPr>
+        <w:t xml:space="preserve">– </w:t>
+      </w:r>
+      <w:r>
+        <w:rPr>
+          <w:rFonts w:ascii="Times New Roman" w:hAnsi="Times New Roman" w:cs="Times New Roman"/>
+          <w:i w:val="0"/>
+          <w:iCs w:val="0"/>
+          <w:color w:val="000000" w:themeColor="text1"/>
+          <w:sz w:val="24"/>
+          <w:szCs w:val="24"/>
+        </w:rPr>
+        <w:t>Интерфейс титульной станицы</w:t>
+      </w:r>
+      <w:r>
+        <w:rPr>
+          <w:rFonts w:ascii="Times New Roman" w:hAnsi="Times New Roman" w:cs="Times New Roman"/>
+          <w:i w:val="0"/>
+          <w:iCs w:val="0"/>
+          <w:color w:val="000000" w:themeColor="text1"/>
+          <w:sz w:val="24"/>
+          <w:szCs w:val="24"/>
+        </w:rPr>
+        <w:t xml:space="preserve"> веб-приложения</w:t>
+      </w:r>
+    </w:p>
+    <w:p>
+      <w:pPr>
+        <w:spacing w:after="0" w:line="360" w:lineRule="auto"/>
+        <w:ind w:firstLine="708"/>
         <w:jc w:val="both"/>
         <w:rPr>
           <w:rFonts w:ascii="Times New Roman" w:hAnsi="Times New Roman" w:cs="Times New Roman"/>
@@ -3710,6 +4185,819 @@
           <w:szCs w:val="28"/>
         </w:rPr>
       </w:pPr>
+      <w:r>
+        <w:rPr>
+          <w:rFonts w:ascii="Times New Roman" w:hAnsi="Times New Roman" w:cs="Times New Roman"/>
+          <w:sz w:val="28"/>
+          <w:szCs w:val="28"/>
+        </w:rPr>
+        <w:t xml:space="preserve">Главная страница содержит три основных блока: блок с кнопками для выбора региона, блок с динамическими графиками, блок с доступными для выбора опциями. При отсутствии выбранных параметров, графики не отображаются. </w:t>
+      </w:r>
+    </w:p>
+    <w:p>
+      <w:pPr>
+        <w:spacing w:after="0" w:line="360" w:lineRule="auto"/>
+        <w:ind w:firstLine="708"/>
+        <w:jc w:val="both"/>
+        <w:rPr>
+          <w:rFonts w:ascii="Times New Roman" w:hAnsi="Times New Roman" w:cs="Times New Roman"/>
+          <w:sz w:val="28"/>
+          <w:szCs w:val="28"/>
+        </w:rPr>
+      </w:pPr>
+      <w:r>
+        <w:rPr>
+          <w:rFonts w:ascii="Times New Roman" w:hAnsi="Times New Roman" w:cs="Times New Roman"/>
+          <w:sz w:val="28"/>
+          <w:szCs w:val="28"/>
+        </w:rPr>
+        <w:t xml:space="preserve">Для общей статистики представлен график общей статистики на основании всех </w:t>
+      </w:r>
+      <w:proofErr w:type="spellStart"/>
+      <w:r>
+        <w:rPr>
+          <w:rFonts w:ascii="Times New Roman" w:hAnsi="Times New Roman" w:cs="Times New Roman"/>
+          <w:sz w:val="28"/>
+          <w:szCs w:val="28"/>
+        </w:rPr>
+        <w:t>датасетов</w:t>
+      </w:r>
+      <w:proofErr w:type="spellEnd"/>
+      <w:r>
+        <w:rPr>
+          <w:rFonts w:ascii="Times New Roman" w:hAnsi="Times New Roman" w:cs="Times New Roman"/>
+          <w:sz w:val="28"/>
+          <w:szCs w:val="28"/>
+        </w:rPr>
+        <w:t xml:space="preserve">, а также их процентное соотношение. Для каждого </w:t>
+      </w:r>
+      <w:r>
+        <w:rPr>
+          <w:rFonts w:ascii="Times New Roman" w:hAnsi="Times New Roman" w:cs="Times New Roman"/>
+          <w:sz w:val="28"/>
+          <w:szCs w:val="28"/>
+        </w:rPr>
+        <w:lastRenderedPageBreak/>
+        <w:t xml:space="preserve">конкретного </w:t>
+      </w:r>
+      <w:proofErr w:type="spellStart"/>
+      <w:r>
+        <w:rPr>
+          <w:rFonts w:ascii="Times New Roman" w:hAnsi="Times New Roman" w:cs="Times New Roman"/>
+          <w:sz w:val="28"/>
+          <w:szCs w:val="28"/>
+        </w:rPr>
+        <w:t>датасета</w:t>
+      </w:r>
+      <w:proofErr w:type="spellEnd"/>
+      <w:r>
+        <w:rPr>
+          <w:rFonts w:ascii="Times New Roman" w:hAnsi="Times New Roman" w:cs="Times New Roman"/>
+          <w:sz w:val="28"/>
+          <w:szCs w:val="28"/>
+        </w:rPr>
+        <w:t xml:space="preserve"> реализуется три графика: количественные показатели, процентное соотношение данных показателей и дисперсия по каждому из атрибутов. </w:t>
+      </w:r>
+      <w:r>
+        <w:rPr>
+          <w:rFonts w:ascii="Times New Roman" w:hAnsi="Times New Roman" w:cs="Times New Roman"/>
+          <w:sz w:val="28"/>
+          <w:szCs w:val="28"/>
+        </w:rPr>
+        <w:t xml:space="preserve">При наведении на элемент графика отображается текст с названием атрибута и его количества. </w:t>
+      </w:r>
+      <w:r>
+        <w:rPr>
+          <w:rFonts w:ascii="Times New Roman" w:hAnsi="Times New Roman" w:cs="Times New Roman"/>
+          <w:sz w:val="28"/>
+          <w:szCs w:val="28"/>
+        </w:rPr>
+        <w:t>Интерфейс главной страницы с невыбранными параметрами представлен на рисунке 4.</w:t>
+      </w:r>
+    </w:p>
+    <w:p>
+      <w:pPr>
+        <w:keepNext/>
+        <w:spacing w:after="0" w:line="360" w:lineRule="auto"/>
+        <w:jc w:val="center"/>
+      </w:pPr>
+      <w:r>
+        <w:rPr>
+          <w:noProof/>
+        </w:rPr>
+        <w:drawing>
+          <wp:inline distT="0" distB="0" distL="0" distR="0" wp14:anchorId="03B4A3B6" wp14:editId="4FE7DCE3">
+            <wp:extent cx="6120130" cy="3002915"/>
+            <wp:effectExtent l="19050" t="19050" r="13970" b="26035"/>
+            <wp:docPr id="4" name="Рисунок 4"/>
+            <wp:cNvGraphicFramePr>
+              <a:graphicFrameLocks xmlns:a="http://schemas.openxmlformats.org/drawingml/2006/main" noChangeAspect="1"/>
+            </wp:cNvGraphicFramePr>
+            <a:graphic xmlns:a="http://schemas.openxmlformats.org/drawingml/2006/main">
+              <a:graphicData uri="http://schemas.openxmlformats.org/drawingml/2006/picture">
+                <pic:pic xmlns:pic="http://schemas.openxmlformats.org/drawingml/2006/picture">
+                  <pic:nvPicPr>
+                    <pic:cNvPr id="1" name=""/>
+                    <pic:cNvPicPr/>
+                  </pic:nvPicPr>
+                  <pic:blipFill>
+                    <a:blip r:embed="rId10"/>
+                    <a:stretch>
+                      <a:fillRect/>
+                    </a:stretch>
+                  </pic:blipFill>
+                  <pic:spPr>
+                    <a:xfrm>
+                      <a:off x="0" y="0"/>
+                      <a:ext cx="6120130" cy="3002915"/>
+                    </a:xfrm>
+                    <a:prstGeom prst="rect">
+                      <a:avLst/>
+                    </a:prstGeom>
+                    <a:ln>
+                      <a:solidFill>
+                        <a:sysClr val="windowText" lastClr="000000"/>
+                      </a:solidFill>
+                    </a:ln>
+                  </pic:spPr>
+                </pic:pic>
+              </a:graphicData>
+            </a:graphic>
+          </wp:inline>
+        </w:drawing>
+      </w:r>
+    </w:p>
+    <w:p>
+      <w:pPr>
+        <w:pStyle w:val="ac"/>
+        <w:spacing w:after="0" w:line="360" w:lineRule="auto"/>
+        <w:jc w:val="center"/>
+        <w:rPr>
+          <w:rFonts w:ascii="Times New Roman" w:hAnsi="Times New Roman" w:cs="Times New Roman"/>
+          <w:i w:val="0"/>
+          <w:iCs w:val="0"/>
+          <w:color w:val="000000" w:themeColor="text1"/>
+          <w:sz w:val="24"/>
+          <w:szCs w:val="24"/>
+        </w:rPr>
+      </w:pPr>
+      <w:r>
+        <w:rPr>
+          <w:rFonts w:ascii="Times New Roman" w:hAnsi="Times New Roman" w:cs="Times New Roman"/>
+          <w:i w:val="0"/>
+          <w:iCs w:val="0"/>
+          <w:color w:val="000000" w:themeColor="text1"/>
+          <w:sz w:val="24"/>
+          <w:szCs w:val="24"/>
+        </w:rPr>
+        <w:t xml:space="preserve">Рисунок </w:t>
+      </w:r>
+      <w:r>
+        <w:rPr>
+          <w:rFonts w:ascii="Times New Roman" w:hAnsi="Times New Roman" w:cs="Times New Roman"/>
+          <w:i w:val="0"/>
+          <w:iCs w:val="0"/>
+          <w:color w:val="000000" w:themeColor="text1"/>
+          <w:sz w:val="24"/>
+          <w:szCs w:val="24"/>
+        </w:rPr>
+        <w:fldChar w:fldCharType="begin"/>
+      </w:r>
+      <w:r>
+        <w:rPr>
+          <w:rFonts w:ascii="Times New Roman" w:hAnsi="Times New Roman" w:cs="Times New Roman"/>
+          <w:i w:val="0"/>
+          <w:iCs w:val="0"/>
+          <w:color w:val="000000" w:themeColor="text1"/>
+          <w:sz w:val="24"/>
+          <w:szCs w:val="24"/>
+        </w:rPr>
+        <w:instrText xml:space="preserve"> SEQ Рисунок \* ARABIC </w:instrText>
+      </w:r>
+      <w:r>
+        <w:rPr>
+          <w:rFonts w:ascii="Times New Roman" w:hAnsi="Times New Roman" w:cs="Times New Roman"/>
+          <w:i w:val="0"/>
+          <w:iCs w:val="0"/>
+          <w:color w:val="000000" w:themeColor="text1"/>
+          <w:sz w:val="24"/>
+          <w:szCs w:val="24"/>
+        </w:rPr>
+        <w:fldChar w:fldCharType="separate"/>
+      </w:r>
+      <w:r>
+        <w:rPr>
+          <w:rFonts w:ascii="Times New Roman" w:hAnsi="Times New Roman" w:cs="Times New Roman"/>
+          <w:i w:val="0"/>
+          <w:iCs w:val="0"/>
+          <w:noProof/>
+          <w:color w:val="000000" w:themeColor="text1"/>
+          <w:sz w:val="24"/>
+          <w:szCs w:val="24"/>
+        </w:rPr>
+        <w:t>4</w:t>
+      </w:r>
+      <w:r>
+        <w:rPr>
+          <w:rFonts w:ascii="Times New Roman" w:hAnsi="Times New Roman" w:cs="Times New Roman"/>
+          <w:i w:val="0"/>
+          <w:iCs w:val="0"/>
+          <w:color w:val="000000" w:themeColor="text1"/>
+          <w:sz w:val="24"/>
+          <w:szCs w:val="24"/>
+        </w:rPr>
+        <w:fldChar w:fldCharType="end"/>
+      </w:r>
+      <w:r>
+        <w:rPr>
+          <w:rFonts w:ascii="Times New Roman" w:hAnsi="Times New Roman" w:cs="Times New Roman"/>
+          <w:i w:val="0"/>
+          <w:iCs w:val="0"/>
+          <w:color w:val="000000" w:themeColor="text1"/>
+          <w:sz w:val="24"/>
+          <w:szCs w:val="24"/>
+        </w:rPr>
+        <w:t xml:space="preserve"> </w:t>
+      </w:r>
+      <w:r>
+        <w:rPr>
+          <w:rFonts w:ascii="Times New Roman" w:hAnsi="Times New Roman" w:cs="Times New Roman"/>
+          <w:i w:val="0"/>
+          <w:iCs w:val="0"/>
+          <w:color w:val="000000" w:themeColor="text1"/>
+          <w:sz w:val="24"/>
+          <w:szCs w:val="24"/>
+        </w:rPr>
+        <w:t>–</w:t>
+      </w:r>
+      <w:r>
+        <w:rPr>
+          <w:rFonts w:ascii="Times New Roman" w:hAnsi="Times New Roman" w:cs="Times New Roman"/>
+          <w:i w:val="0"/>
+          <w:iCs w:val="0"/>
+          <w:color w:val="000000" w:themeColor="text1"/>
+          <w:sz w:val="24"/>
+          <w:szCs w:val="24"/>
+        </w:rPr>
+        <w:t xml:space="preserve"> Интерфейс главной страницы</w:t>
+      </w:r>
+      <w:r>
+        <w:rPr>
+          <w:rFonts w:ascii="Times New Roman" w:hAnsi="Times New Roman" w:cs="Times New Roman"/>
+          <w:i w:val="0"/>
+          <w:iCs w:val="0"/>
+          <w:color w:val="000000" w:themeColor="text1"/>
+          <w:sz w:val="24"/>
+          <w:szCs w:val="24"/>
+        </w:rPr>
+        <w:t xml:space="preserve"> веб-приложения</w:t>
+      </w:r>
+      <w:r>
+        <w:rPr>
+          <w:rFonts w:ascii="Times New Roman" w:hAnsi="Times New Roman" w:cs="Times New Roman"/>
+          <w:i w:val="0"/>
+          <w:iCs w:val="0"/>
+          <w:color w:val="000000" w:themeColor="text1"/>
+          <w:sz w:val="24"/>
+          <w:szCs w:val="24"/>
+        </w:rPr>
+        <w:t xml:space="preserve"> с невыбранными параметрами</w:t>
+      </w:r>
+    </w:p>
+    <w:p>
+      <w:pPr>
+        <w:spacing w:after="0" w:line="360" w:lineRule="auto"/>
+        <w:ind w:firstLine="708"/>
+        <w:jc w:val="both"/>
+        <w:rPr>
+          <w:rFonts w:ascii="Times New Roman" w:hAnsi="Times New Roman" w:cs="Times New Roman"/>
+          <w:sz w:val="28"/>
+          <w:szCs w:val="28"/>
+        </w:rPr>
+      </w:pPr>
+      <w:r>
+        <w:rPr>
+          <w:rFonts w:ascii="Times New Roman" w:hAnsi="Times New Roman" w:cs="Times New Roman"/>
+          <w:sz w:val="28"/>
+          <w:szCs w:val="28"/>
+        </w:rPr>
+        <w:t>Интерфейс с выбранным регионом и соответствующей для него опции представлен на рисунке 5</w:t>
+      </w:r>
+      <w:r>
+        <w:rPr>
+          <w:rFonts w:ascii="Times New Roman" w:hAnsi="Times New Roman" w:cs="Times New Roman"/>
+          <w:sz w:val="28"/>
+          <w:szCs w:val="28"/>
+        </w:rPr>
+        <w:t xml:space="preserve"> и рисунке 6</w:t>
+      </w:r>
+      <w:r>
+        <w:rPr>
+          <w:rFonts w:ascii="Times New Roman" w:hAnsi="Times New Roman" w:cs="Times New Roman"/>
+          <w:sz w:val="28"/>
+          <w:szCs w:val="28"/>
+        </w:rPr>
+        <w:t>.</w:t>
+      </w:r>
+    </w:p>
+    <w:p>
+      <w:pPr>
+        <w:keepNext/>
+        <w:spacing w:after="0" w:line="360" w:lineRule="auto"/>
+        <w:jc w:val="center"/>
+      </w:pPr>
+      <w:r>
+        <w:rPr>
+          <w:noProof/>
+        </w:rPr>
+        <w:drawing>
+          <wp:inline distT="0" distB="0" distL="0" distR="0" wp14:anchorId="21B473E9" wp14:editId="0E4ED84C">
+            <wp:extent cx="6120130" cy="3037840"/>
+            <wp:effectExtent l="19050" t="19050" r="13970" b="10160"/>
+            <wp:docPr id="7" name="Рисунок 7"/>
+            <wp:cNvGraphicFramePr>
+              <a:graphicFrameLocks xmlns:a="http://schemas.openxmlformats.org/drawingml/2006/main" noChangeAspect="1"/>
+            </wp:cNvGraphicFramePr>
+            <a:graphic xmlns:a="http://schemas.openxmlformats.org/drawingml/2006/main">
+              <a:graphicData uri="http://schemas.openxmlformats.org/drawingml/2006/picture">
+                <pic:pic xmlns:pic="http://schemas.openxmlformats.org/drawingml/2006/picture">
+                  <pic:nvPicPr>
+                    <pic:cNvPr id="1" name=""/>
+                    <pic:cNvPicPr/>
+                  </pic:nvPicPr>
+                  <pic:blipFill>
+                    <a:blip r:embed="rId11"/>
+                    <a:stretch>
+                      <a:fillRect/>
+                    </a:stretch>
+                  </pic:blipFill>
+                  <pic:spPr>
+                    <a:xfrm>
+                      <a:off x="0" y="0"/>
+                      <a:ext cx="6120130" cy="3037840"/>
+                    </a:xfrm>
+                    <a:prstGeom prst="rect">
+                      <a:avLst/>
+                    </a:prstGeom>
+                    <a:ln>
+                      <a:solidFill>
+                        <a:sysClr val="windowText" lastClr="000000"/>
+                      </a:solidFill>
+                    </a:ln>
+                  </pic:spPr>
+                </pic:pic>
+              </a:graphicData>
+            </a:graphic>
+          </wp:inline>
+        </w:drawing>
+      </w:r>
+    </w:p>
+    <w:p>
+      <w:pPr>
+        <w:pStyle w:val="ac"/>
+        <w:spacing w:after="0" w:line="360" w:lineRule="auto"/>
+        <w:jc w:val="center"/>
+        <w:rPr>
+          <w:rFonts w:ascii="Times New Roman" w:hAnsi="Times New Roman" w:cs="Times New Roman"/>
+          <w:i w:val="0"/>
+          <w:iCs w:val="0"/>
+          <w:color w:val="000000" w:themeColor="text1"/>
+          <w:sz w:val="24"/>
+          <w:szCs w:val="24"/>
+        </w:rPr>
+      </w:pPr>
+      <w:r>
+        <w:rPr>
+          <w:rFonts w:ascii="Times New Roman" w:hAnsi="Times New Roman" w:cs="Times New Roman"/>
+          <w:i w:val="0"/>
+          <w:iCs w:val="0"/>
+          <w:color w:val="000000" w:themeColor="text1"/>
+          <w:sz w:val="24"/>
+          <w:szCs w:val="24"/>
+        </w:rPr>
+        <w:t xml:space="preserve">Рисунок </w:t>
+      </w:r>
+      <w:r>
+        <w:rPr>
+          <w:rFonts w:ascii="Times New Roman" w:hAnsi="Times New Roman" w:cs="Times New Roman"/>
+          <w:i w:val="0"/>
+          <w:iCs w:val="0"/>
+          <w:color w:val="000000" w:themeColor="text1"/>
+          <w:sz w:val="24"/>
+          <w:szCs w:val="24"/>
+        </w:rPr>
+        <w:fldChar w:fldCharType="begin"/>
+      </w:r>
+      <w:r>
+        <w:rPr>
+          <w:rFonts w:ascii="Times New Roman" w:hAnsi="Times New Roman" w:cs="Times New Roman"/>
+          <w:i w:val="0"/>
+          <w:iCs w:val="0"/>
+          <w:color w:val="000000" w:themeColor="text1"/>
+          <w:sz w:val="24"/>
+          <w:szCs w:val="24"/>
+        </w:rPr>
+        <w:instrText xml:space="preserve"> SEQ Рисунок \* ARABIC </w:instrText>
+      </w:r>
+      <w:r>
+        <w:rPr>
+          <w:rFonts w:ascii="Times New Roman" w:hAnsi="Times New Roman" w:cs="Times New Roman"/>
+          <w:i w:val="0"/>
+          <w:iCs w:val="0"/>
+          <w:color w:val="000000" w:themeColor="text1"/>
+          <w:sz w:val="24"/>
+          <w:szCs w:val="24"/>
+        </w:rPr>
+        <w:fldChar w:fldCharType="separate"/>
+      </w:r>
+      <w:r>
+        <w:rPr>
+          <w:rFonts w:ascii="Times New Roman" w:hAnsi="Times New Roman" w:cs="Times New Roman"/>
+          <w:i w:val="0"/>
+          <w:iCs w:val="0"/>
+          <w:noProof/>
+          <w:color w:val="000000" w:themeColor="text1"/>
+          <w:sz w:val="24"/>
+          <w:szCs w:val="24"/>
+        </w:rPr>
+        <w:t>5</w:t>
+      </w:r>
+      <w:r>
+        <w:rPr>
+          <w:rFonts w:ascii="Times New Roman" w:hAnsi="Times New Roman" w:cs="Times New Roman"/>
+          <w:i w:val="0"/>
+          <w:iCs w:val="0"/>
+          <w:color w:val="000000" w:themeColor="text1"/>
+          <w:sz w:val="24"/>
+          <w:szCs w:val="24"/>
+        </w:rPr>
+        <w:fldChar w:fldCharType="end"/>
+      </w:r>
+      <w:r>
+        <w:rPr>
+          <w:rFonts w:ascii="Times New Roman" w:hAnsi="Times New Roman" w:cs="Times New Roman"/>
+          <w:i w:val="0"/>
+          <w:iCs w:val="0"/>
+          <w:color w:val="000000" w:themeColor="text1"/>
+          <w:sz w:val="24"/>
+          <w:szCs w:val="24"/>
+        </w:rPr>
+        <w:t xml:space="preserve"> – Интерфейс главной страницы веб-приложения с выбранными параметрами</w:t>
+      </w:r>
+    </w:p>
+    <w:p>
+      <w:pPr>
+        <w:keepNext/>
+        <w:spacing w:after="0" w:line="360" w:lineRule="auto"/>
+      </w:pPr>
+      <w:r>
+        <w:rPr>
+          <w:noProof/>
+        </w:rPr>
+        <w:lastRenderedPageBreak/>
+        <w:drawing>
+          <wp:inline distT="0" distB="0" distL="0" distR="0" wp14:anchorId="65465A62" wp14:editId="688A61C1">
+            <wp:extent cx="6120130" cy="3018790"/>
+            <wp:effectExtent l="19050" t="19050" r="13970" b="10160"/>
+            <wp:docPr id="6" name="Рисунок 6"/>
+            <wp:cNvGraphicFramePr>
+              <a:graphicFrameLocks xmlns:a="http://schemas.openxmlformats.org/drawingml/2006/main" noChangeAspect="1"/>
+            </wp:cNvGraphicFramePr>
+            <a:graphic xmlns:a="http://schemas.openxmlformats.org/drawingml/2006/main">
+              <a:graphicData uri="http://schemas.openxmlformats.org/drawingml/2006/picture">
+                <pic:pic xmlns:pic="http://schemas.openxmlformats.org/drawingml/2006/picture">
+                  <pic:nvPicPr>
+                    <pic:cNvPr id="1" name=""/>
+                    <pic:cNvPicPr/>
+                  </pic:nvPicPr>
+                  <pic:blipFill>
+                    <a:blip r:embed="rId12"/>
+                    <a:stretch>
+                      <a:fillRect/>
+                    </a:stretch>
+                  </pic:blipFill>
+                  <pic:spPr>
+                    <a:xfrm>
+                      <a:off x="0" y="0"/>
+                      <a:ext cx="6120130" cy="3018790"/>
+                    </a:xfrm>
+                    <a:prstGeom prst="rect">
+                      <a:avLst/>
+                    </a:prstGeom>
+                    <a:ln>
+                      <a:solidFill>
+                        <a:sysClr val="windowText" lastClr="000000"/>
+                      </a:solidFill>
+                    </a:ln>
+                  </pic:spPr>
+                </pic:pic>
+              </a:graphicData>
+            </a:graphic>
+          </wp:inline>
+        </w:drawing>
+      </w:r>
+    </w:p>
+    <w:p>
+      <w:pPr>
+        <w:pStyle w:val="ac"/>
+        <w:spacing w:after="0" w:line="360" w:lineRule="auto"/>
+        <w:jc w:val="center"/>
+        <w:rPr>
+          <w:rFonts w:ascii="Times New Roman" w:hAnsi="Times New Roman" w:cs="Times New Roman"/>
+          <w:i w:val="0"/>
+          <w:iCs w:val="0"/>
+          <w:color w:val="000000" w:themeColor="text1"/>
+          <w:sz w:val="24"/>
+          <w:szCs w:val="24"/>
+        </w:rPr>
+      </w:pPr>
+      <w:r>
+        <w:rPr>
+          <w:rFonts w:ascii="Times New Roman" w:hAnsi="Times New Roman" w:cs="Times New Roman"/>
+          <w:i w:val="0"/>
+          <w:iCs w:val="0"/>
+          <w:color w:val="000000" w:themeColor="text1"/>
+          <w:sz w:val="24"/>
+          <w:szCs w:val="24"/>
+        </w:rPr>
+        <w:t xml:space="preserve">Рисунок </w:t>
+      </w:r>
+      <w:r>
+        <w:rPr>
+          <w:rFonts w:ascii="Times New Roman" w:hAnsi="Times New Roman" w:cs="Times New Roman"/>
+          <w:i w:val="0"/>
+          <w:iCs w:val="0"/>
+          <w:color w:val="000000" w:themeColor="text1"/>
+          <w:sz w:val="24"/>
+          <w:szCs w:val="24"/>
+        </w:rPr>
+        <w:fldChar w:fldCharType="begin"/>
+      </w:r>
+      <w:r>
+        <w:rPr>
+          <w:rFonts w:ascii="Times New Roman" w:hAnsi="Times New Roman" w:cs="Times New Roman"/>
+          <w:i w:val="0"/>
+          <w:iCs w:val="0"/>
+          <w:color w:val="000000" w:themeColor="text1"/>
+          <w:sz w:val="24"/>
+          <w:szCs w:val="24"/>
+        </w:rPr>
+        <w:instrText xml:space="preserve"> SEQ Рисунок \* ARABIC </w:instrText>
+      </w:r>
+      <w:r>
+        <w:rPr>
+          <w:rFonts w:ascii="Times New Roman" w:hAnsi="Times New Roman" w:cs="Times New Roman"/>
+          <w:i w:val="0"/>
+          <w:iCs w:val="0"/>
+          <w:color w:val="000000" w:themeColor="text1"/>
+          <w:sz w:val="24"/>
+          <w:szCs w:val="24"/>
+        </w:rPr>
+        <w:fldChar w:fldCharType="separate"/>
+      </w:r>
+      <w:r>
+        <w:rPr>
+          <w:rFonts w:ascii="Times New Roman" w:hAnsi="Times New Roman" w:cs="Times New Roman"/>
+          <w:i w:val="0"/>
+          <w:iCs w:val="0"/>
+          <w:noProof/>
+          <w:color w:val="000000" w:themeColor="text1"/>
+          <w:sz w:val="24"/>
+          <w:szCs w:val="24"/>
+        </w:rPr>
+        <w:t>6</w:t>
+      </w:r>
+      <w:r>
+        <w:rPr>
+          <w:rFonts w:ascii="Times New Roman" w:hAnsi="Times New Roman" w:cs="Times New Roman"/>
+          <w:i w:val="0"/>
+          <w:iCs w:val="0"/>
+          <w:color w:val="000000" w:themeColor="text1"/>
+          <w:sz w:val="24"/>
+          <w:szCs w:val="24"/>
+        </w:rPr>
+        <w:fldChar w:fldCharType="end"/>
+      </w:r>
+      <w:r>
+        <w:rPr>
+          <w:rFonts w:ascii="Times New Roman" w:hAnsi="Times New Roman" w:cs="Times New Roman"/>
+          <w:i w:val="0"/>
+          <w:iCs w:val="0"/>
+          <w:color w:val="000000" w:themeColor="text1"/>
+          <w:sz w:val="24"/>
+          <w:szCs w:val="24"/>
+        </w:rPr>
+        <w:t xml:space="preserve"> </w:t>
+      </w:r>
+      <w:r>
+        <w:rPr>
+          <w:rFonts w:ascii="Times New Roman" w:hAnsi="Times New Roman" w:cs="Times New Roman"/>
+          <w:i w:val="0"/>
+          <w:iCs w:val="0"/>
+          <w:color w:val="000000" w:themeColor="text1"/>
+          <w:sz w:val="24"/>
+          <w:szCs w:val="24"/>
+        </w:rPr>
+        <w:t>–</w:t>
+      </w:r>
+      <w:r>
+        <w:rPr>
+          <w:rFonts w:ascii="Times New Roman" w:hAnsi="Times New Roman" w:cs="Times New Roman"/>
+          <w:i w:val="0"/>
+          <w:iCs w:val="0"/>
+          <w:color w:val="000000" w:themeColor="text1"/>
+          <w:sz w:val="24"/>
+          <w:szCs w:val="24"/>
+        </w:rPr>
+        <w:t xml:space="preserve"> Дисперсионный график показателей</w:t>
+      </w:r>
+    </w:p>
+    <w:p>
+      <w:pPr>
+        <w:spacing w:after="0" w:line="360" w:lineRule="auto"/>
+        <w:ind w:firstLine="708"/>
+        <w:jc w:val="both"/>
+        <w:rPr>
+          <w:rFonts w:ascii="Times New Roman" w:hAnsi="Times New Roman" w:cs="Times New Roman"/>
+          <w:sz w:val="28"/>
+          <w:szCs w:val="28"/>
+        </w:rPr>
+      </w:pPr>
+      <w:r>
+        <w:rPr>
+          <w:rFonts w:ascii="Times New Roman" w:hAnsi="Times New Roman" w:cs="Times New Roman"/>
+          <w:sz w:val="28"/>
+          <w:szCs w:val="28"/>
+        </w:rPr>
+        <w:t>При нажатии на кнопку «Рекомендации» пользователь перейдет на страницу со списком наиболее часто нарушаемых статей по ранее выбранному региону. Каждый элемент списка является ссылкой на страницу с рекомендациями по данному элементу. Также снизу приведены источники на литературу, используемую для написания советов и рекомендаций. Интерфейс страницы с наиболее часто нарушимыми статьями представлен на рисунке 7.</w:t>
+      </w:r>
+    </w:p>
+    <w:p>
+      <w:pPr>
+        <w:keepNext/>
+        <w:spacing w:after="0" w:line="360" w:lineRule="auto"/>
+        <w:jc w:val="center"/>
+      </w:pPr>
+      <w:r>
+        <w:rPr>
+          <w:noProof/>
+        </w:rPr>
+        <w:drawing>
+          <wp:inline distT="0" distB="0" distL="0" distR="0" wp14:anchorId="7FABE637" wp14:editId="5DB8D9BF">
+            <wp:extent cx="6120130" cy="3034665"/>
+            <wp:effectExtent l="19050" t="19050" r="13970" b="13335"/>
+            <wp:docPr id="8" name="Рисунок 8"/>
+            <wp:cNvGraphicFramePr>
+              <a:graphicFrameLocks xmlns:a="http://schemas.openxmlformats.org/drawingml/2006/main" noChangeAspect="1"/>
+            </wp:cNvGraphicFramePr>
+            <a:graphic xmlns:a="http://schemas.openxmlformats.org/drawingml/2006/main">
+              <a:graphicData uri="http://schemas.openxmlformats.org/drawingml/2006/picture">
+                <pic:pic xmlns:pic="http://schemas.openxmlformats.org/drawingml/2006/picture">
+                  <pic:nvPicPr>
+                    <pic:cNvPr id="1" name=""/>
+                    <pic:cNvPicPr/>
+                  </pic:nvPicPr>
+                  <pic:blipFill>
+                    <a:blip r:embed="rId13"/>
+                    <a:stretch>
+                      <a:fillRect/>
+                    </a:stretch>
+                  </pic:blipFill>
+                  <pic:spPr>
+                    <a:xfrm>
+                      <a:off x="0" y="0"/>
+                      <a:ext cx="6120130" cy="3034665"/>
+                    </a:xfrm>
+                    <a:prstGeom prst="rect">
+                      <a:avLst/>
+                    </a:prstGeom>
+                    <a:ln>
+                      <a:solidFill>
+                        <a:sysClr val="windowText" lastClr="000000"/>
+                      </a:solidFill>
+                    </a:ln>
+                  </pic:spPr>
+                </pic:pic>
+              </a:graphicData>
+            </a:graphic>
+          </wp:inline>
+        </w:drawing>
+      </w:r>
+    </w:p>
+    <w:p>
+      <w:pPr>
+        <w:pStyle w:val="ac"/>
+        <w:spacing w:after="0"/>
+        <w:jc w:val="center"/>
+        <w:rPr>
+          <w:rFonts w:ascii="Times New Roman" w:hAnsi="Times New Roman" w:cs="Times New Roman"/>
+          <w:i w:val="0"/>
+          <w:iCs w:val="0"/>
+          <w:color w:val="000000" w:themeColor="text1"/>
+          <w:sz w:val="24"/>
+          <w:szCs w:val="24"/>
+        </w:rPr>
+      </w:pPr>
+      <w:r>
+        <w:rPr>
+          <w:rFonts w:ascii="Times New Roman" w:hAnsi="Times New Roman" w:cs="Times New Roman"/>
+          <w:i w:val="0"/>
+          <w:iCs w:val="0"/>
+          <w:color w:val="000000" w:themeColor="text1"/>
+          <w:sz w:val="24"/>
+          <w:szCs w:val="24"/>
+        </w:rPr>
+        <w:t xml:space="preserve">Рисунок </w:t>
+      </w:r>
+      <w:r>
+        <w:rPr>
+          <w:rFonts w:ascii="Times New Roman" w:hAnsi="Times New Roman" w:cs="Times New Roman"/>
+          <w:i w:val="0"/>
+          <w:iCs w:val="0"/>
+          <w:color w:val="000000" w:themeColor="text1"/>
+          <w:sz w:val="24"/>
+          <w:szCs w:val="24"/>
+        </w:rPr>
+        <w:fldChar w:fldCharType="begin"/>
+      </w:r>
+      <w:r>
+        <w:rPr>
+          <w:rFonts w:ascii="Times New Roman" w:hAnsi="Times New Roman" w:cs="Times New Roman"/>
+          <w:i w:val="0"/>
+          <w:iCs w:val="0"/>
+          <w:color w:val="000000" w:themeColor="text1"/>
+          <w:sz w:val="24"/>
+          <w:szCs w:val="24"/>
+        </w:rPr>
+        <w:instrText xml:space="preserve"> SEQ Рисунок \* ARABIC </w:instrText>
+      </w:r>
+      <w:r>
+        <w:rPr>
+          <w:rFonts w:ascii="Times New Roman" w:hAnsi="Times New Roman" w:cs="Times New Roman"/>
+          <w:i w:val="0"/>
+          <w:iCs w:val="0"/>
+          <w:color w:val="000000" w:themeColor="text1"/>
+          <w:sz w:val="24"/>
+          <w:szCs w:val="24"/>
+        </w:rPr>
+        <w:fldChar w:fldCharType="separate"/>
+      </w:r>
+      <w:r>
+        <w:rPr>
+          <w:rFonts w:ascii="Times New Roman" w:hAnsi="Times New Roman" w:cs="Times New Roman"/>
+          <w:i w:val="0"/>
+          <w:iCs w:val="0"/>
+          <w:noProof/>
+          <w:color w:val="000000" w:themeColor="text1"/>
+          <w:sz w:val="24"/>
+          <w:szCs w:val="24"/>
+        </w:rPr>
+        <w:t>7</w:t>
+      </w:r>
+      <w:r>
+        <w:rPr>
+          <w:rFonts w:ascii="Times New Roman" w:hAnsi="Times New Roman" w:cs="Times New Roman"/>
+          <w:i w:val="0"/>
+          <w:iCs w:val="0"/>
+          <w:color w:val="000000" w:themeColor="text1"/>
+          <w:sz w:val="24"/>
+          <w:szCs w:val="24"/>
+        </w:rPr>
+        <w:fldChar w:fldCharType="end"/>
+      </w:r>
+      <w:r>
+        <w:rPr>
+          <w:rFonts w:ascii="Times New Roman" w:hAnsi="Times New Roman" w:cs="Times New Roman"/>
+          <w:i w:val="0"/>
+          <w:iCs w:val="0"/>
+          <w:color w:val="000000" w:themeColor="text1"/>
+          <w:sz w:val="24"/>
+          <w:szCs w:val="24"/>
+        </w:rPr>
+        <w:t xml:space="preserve"> </w:t>
+      </w:r>
+      <w:r>
+        <w:rPr>
+          <w:rFonts w:ascii="Times New Roman" w:hAnsi="Times New Roman" w:cs="Times New Roman"/>
+          <w:i w:val="0"/>
+          <w:iCs w:val="0"/>
+          <w:color w:val="000000" w:themeColor="text1"/>
+          <w:sz w:val="24"/>
+          <w:szCs w:val="24"/>
+        </w:rPr>
+        <w:t>–</w:t>
+      </w:r>
+      <w:r>
+        <w:rPr>
+          <w:rFonts w:ascii="Times New Roman" w:hAnsi="Times New Roman" w:cs="Times New Roman"/>
+          <w:i w:val="0"/>
+          <w:iCs w:val="0"/>
+          <w:color w:val="000000" w:themeColor="text1"/>
+          <w:sz w:val="24"/>
+          <w:szCs w:val="24"/>
+        </w:rPr>
+        <w:t xml:space="preserve"> Интерфейс страницы с наиболее часто нарушаемыми статьями в выбранном регионе</w:t>
+      </w:r>
     </w:p>
     <w:p>
       <w:pPr>
@@ -3718,6 +5006,688 @@
         <w:jc w:val="both"/>
         <w:rPr>
           <w:rFonts w:ascii="Times New Roman" w:hAnsi="Times New Roman" w:cs="Times New Roman"/>
+          <w:sz w:val="28"/>
+          <w:szCs w:val="28"/>
+        </w:rPr>
+      </w:pPr>
+    </w:p>
+    <w:p>
+      <w:pPr>
+        <w:spacing w:after="0" w:line="360" w:lineRule="auto"/>
+        <w:ind w:firstLine="708"/>
+        <w:jc w:val="both"/>
+        <w:rPr>
+          <w:rFonts w:ascii="Times New Roman" w:hAnsi="Times New Roman" w:cs="Times New Roman"/>
+          <w:sz w:val="28"/>
+          <w:szCs w:val="28"/>
+        </w:rPr>
+      </w:pPr>
+      <w:r>
+        <w:rPr>
+          <w:rFonts w:ascii="Times New Roman" w:hAnsi="Times New Roman" w:cs="Times New Roman"/>
+          <w:sz w:val="28"/>
+          <w:szCs w:val="28"/>
+        </w:rPr>
+        <w:lastRenderedPageBreak/>
+        <w:t>После выбора интересующей статьи, пользователь попадает на страницу с рекомендациями и советами по данному уголовному кодексу. Интерфейс страницы с советами и рекомендациями представлен на рисунке 8.</w:t>
+      </w:r>
+    </w:p>
+    <w:p>
+      <w:pPr>
+        <w:keepNext/>
+        <w:spacing w:after="0" w:line="360" w:lineRule="auto"/>
+        <w:jc w:val="center"/>
+      </w:pPr>
+      <w:r>
+        <w:rPr>
+          <w:noProof/>
+        </w:rPr>
+        <w:drawing>
+          <wp:inline distT="0" distB="0" distL="0" distR="0" wp14:anchorId="70DD9B4A" wp14:editId="222C92B0">
+            <wp:extent cx="6120130" cy="3015615"/>
+            <wp:effectExtent l="19050" t="19050" r="13970" b="13335"/>
+            <wp:docPr id="9" name="Рисунок 9"/>
+            <wp:cNvGraphicFramePr>
+              <a:graphicFrameLocks xmlns:a="http://schemas.openxmlformats.org/drawingml/2006/main" noChangeAspect="1"/>
+            </wp:cNvGraphicFramePr>
+            <a:graphic xmlns:a="http://schemas.openxmlformats.org/drawingml/2006/main">
+              <a:graphicData uri="http://schemas.openxmlformats.org/drawingml/2006/picture">
+                <pic:pic xmlns:pic="http://schemas.openxmlformats.org/drawingml/2006/picture">
+                  <pic:nvPicPr>
+                    <pic:cNvPr id="1" name=""/>
+                    <pic:cNvPicPr/>
+                  </pic:nvPicPr>
+                  <pic:blipFill>
+                    <a:blip r:embed="rId14"/>
+                    <a:stretch>
+                      <a:fillRect/>
+                    </a:stretch>
+                  </pic:blipFill>
+                  <pic:spPr>
+                    <a:xfrm>
+                      <a:off x="0" y="0"/>
+                      <a:ext cx="6120130" cy="3015615"/>
+                    </a:xfrm>
+                    <a:prstGeom prst="rect">
+                      <a:avLst/>
+                    </a:prstGeom>
+                    <a:ln>
+                      <a:solidFill>
+                        <a:sysClr val="windowText" lastClr="000000"/>
+                      </a:solidFill>
+                    </a:ln>
+                  </pic:spPr>
+                </pic:pic>
+              </a:graphicData>
+            </a:graphic>
+          </wp:inline>
+        </w:drawing>
+      </w:r>
+    </w:p>
+    <w:p>
+      <w:pPr>
+        <w:pStyle w:val="ac"/>
+        <w:jc w:val="center"/>
+        <w:rPr>
+          <w:rFonts w:ascii="Times New Roman" w:hAnsi="Times New Roman" w:cs="Times New Roman"/>
+          <w:i w:val="0"/>
+          <w:iCs w:val="0"/>
+          <w:color w:val="000000" w:themeColor="text1"/>
+          <w:sz w:val="24"/>
+          <w:szCs w:val="24"/>
+        </w:rPr>
+      </w:pPr>
+      <w:r>
+        <w:rPr>
+          <w:rFonts w:ascii="Times New Roman" w:hAnsi="Times New Roman" w:cs="Times New Roman"/>
+          <w:i w:val="0"/>
+          <w:iCs w:val="0"/>
+          <w:color w:val="000000" w:themeColor="text1"/>
+          <w:sz w:val="24"/>
+          <w:szCs w:val="24"/>
+        </w:rPr>
+        <w:t xml:space="preserve">Рисунок </w:t>
+      </w:r>
+      <w:r>
+        <w:rPr>
+          <w:rFonts w:ascii="Times New Roman" w:hAnsi="Times New Roman" w:cs="Times New Roman"/>
+          <w:i w:val="0"/>
+          <w:iCs w:val="0"/>
+          <w:color w:val="000000" w:themeColor="text1"/>
+          <w:sz w:val="24"/>
+          <w:szCs w:val="24"/>
+        </w:rPr>
+        <w:fldChar w:fldCharType="begin"/>
+      </w:r>
+      <w:r>
+        <w:rPr>
+          <w:rFonts w:ascii="Times New Roman" w:hAnsi="Times New Roman" w:cs="Times New Roman"/>
+          <w:i w:val="0"/>
+          <w:iCs w:val="0"/>
+          <w:color w:val="000000" w:themeColor="text1"/>
+          <w:sz w:val="24"/>
+          <w:szCs w:val="24"/>
+        </w:rPr>
+        <w:instrText xml:space="preserve"> SEQ Рисунок \* ARABIC </w:instrText>
+      </w:r>
+      <w:r>
+        <w:rPr>
+          <w:rFonts w:ascii="Times New Roman" w:hAnsi="Times New Roman" w:cs="Times New Roman"/>
+          <w:i w:val="0"/>
+          <w:iCs w:val="0"/>
+          <w:color w:val="000000" w:themeColor="text1"/>
+          <w:sz w:val="24"/>
+          <w:szCs w:val="24"/>
+        </w:rPr>
+        <w:fldChar w:fldCharType="separate"/>
+      </w:r>
+      <w:r>
+        <w:rPr>
+          <w:rFonts w:ascii="Times New Roman" w:hAnsi="Times New Roman" w:cs="Times New Roman"/>
+          <w:i w:val="0"/>
+          <w:iCs w:val="0"/>
+          <w:noProof/>
+          <w:color w:val="000000" w:themeColor="text1"/>
+          <w:sz w:val="24"/>
+          <w:szCs w:val="24"/>
+        </w:rPr>
+        <w:t>8</w:t>
+      </w:r>
+      <w:r>
+        <w:rPr>
+          <w:rFonts w:ascii="Times New Roman" w:hAnsi="Times New Roman" w:cs="Times New Roman"/>
+          <w:i w:val="0"/>
+          <w:iCs w:val="0"/>
+          <w:color w:val="000000" w:themeColor="text1"/>
+          <w:sz w:val="24"/>
+          <w:szCs w:val="24"/>
+        </w:rPr>
+        <w:fldChar w:fldCharType="end"/>
+      </w:r>
+      <w:r>
+        <w:rPr>
+          <w:rFonts w:ascii="Times New Roman" w:hAnsi="Times New Roman" w:cs="Times New Roman"/>
+          <w:i w:val="0"/>
+          <w:iCs w:val="0"/>
+          <w:color w:val="000000" w:themeColor="text1"/>
+          <w:sz w:val="24"/>
+          <w:szCs w:val="24"/>
+        </w:rPr>
+        <w:t xml:space="preserve"> </w:t>
+      </w:r>
+      <w:r>
+        <w:rPr>
+          <w:rFonts w:ascii="Times New Roman" w:hAnsi="Times New Roman" w:cs="Times New Roman"/>
+          <w:i w:val="0"/>
+          <w:iCs w:val="0"/>
+          <w:color w:val="000000" w:themeColor="text1"/>
+          <w:sz w:val="24"/>
+          <w:szCs w:val="24"/>
+        </w:rPr>
+        <w:t>–</w:t>
+      </w:r>
+      <w:r>
+        <w:rPr>
+          <w:rFonts w:ascii="Times New Roman" w:hAnsi="Times New Roman" w:cs="Times New Roman"/>
+          <w:i w:val="0"/>
+          <w:iCs w:val="0"/>
+          <w:color w:val="000000" w:themeColor="text1"/>
+          <w:sz w:val="24"/>
+          <w:szCs w:val="24"/>
+        </w:rPr>
+        <w:t xml:space="preserve"> Интерфейс страницы с советами и рекомендациями по выбранно</w:t>
+      </w:r>
+      <w:r>
+        <w:rPr>
+          <w:rFonts w:ascii="Times New Roman" w:hAnsi="Times New Roman" w:cs="Times New Roman"/>
+          <w:i w:val="0"/>
+          <w:iCs w:val="0"/>
+          <w:color w:val="000000" w:themeColor="text1"/>
+          <w:sz w:val="24"/>
+          <w:szCs w:val="24"/>
+        </w:rPr>
+        <w:t>й</w:t>
+      </w:r>
+      <w:r>
+        <w:rPr>
+          <w:rFonts w:ascii="Times New Roman" w:hAnsi="Times New Roman" w:cs="Times New Roman"/>
+          <w:i w:val="0"/>
+          <w:iCs w:val="0"/>
+          <w:color w:val="000000" w:themeColor="text1"/>
+          <w:sz w:val="24"/>
+          <w:szCs w:val="24"/>
+        </w:rPr>
+        <w:t xml:space="preserve"> статье</w:t>
+      </w:r>
+    </w:p>
+    <w:p>
+      <w:pPr>
+        <w:spacing w:after="0" w:line="360" w:lineRule="auto"/>
+        <w:ind w:firstLine="708"/>
+        <w:jc w:val="both"/>
+        <w:rPr>
+          <w:rFonts w:ascii="Times New Roman" w:hAnsi="Times New Roman" w:cs="Times New Roman"/>
+          <w:b/>
+          <w:bCs/>
+          <w:sz w:val="28"/>
+          <w:szCs w:val="28"/>
+        </w:rPr>
+      </w:pPr>
+      <w:r>
+        <w:rPr>
+          <w:rFonts w:ascii="Times New Roman" w:hAnsi="Times New Roman" w:cs="Times New Roman"/>
+          <w:b/>
+          <w:bCs/>
+          <w:sz w:val="28"/>
+          <w:szCs w:val="28"/>
+        </w:rPr>
+        <w:t>Реализация вычислительный функций приложения</w:t>
+      </w:r>
+    </w:p>
+    <w:p>
+      <w:pPr>
+        <w:spacing w:after="0" w:line="360" w:lineRule="auto"/>
+        <w:ind w:firstLine="708"/>
+        <w:jc w:val="both"/>
+        <w:rPr>
+          <w:rFonts w:ascii="Times New Roman" w:hAnsi="Times New Roman" w:cs="Times New Roman"/>
+          <w:sz w:val="28"/>
+          <w:szCs w:val="28"/>
+        </w:rPr>
+      </w:pPr>
+      <w:r>
+        <w:rPr>
+          <w:rFonts w:ascii="Times New Roman" w:hAnsi="Times New Roman" w:cs="Times New Roman"/>
+          <w:sz w:val="28"/>
+          <w:szCs w:val="28"/>
+        </w:rPr>
+        <w:t xml:space="preserve">Для статистической обработки открытых данных используются функции, реализованные в компоненте </w:t>
+      </w:r>
+      <w:r>
+        <w:rPr>
+          <w:rFonts w:ascii="Times New Roman" w:hAnsi="Times New Roman" w:cs="Times New Roman"/>
+          <w:sz w:val="28"/>
+          <w:szCs w:val="28"/>
+          <w:lang w:val="en-US"/>
+        </w:rPr>
+        <w:t>stats</w:t>
+      </w:r>
+      <w:r>
+        <w:rPr>
+          <w:rFonts w:ascii="Times New Roman" w:hAnsi="Times New Roman" w:cs="Times New Roman"/>
+          <w:sz w:val="28"/>
+          <w:szCs w:val="28"/>
+        </w:rPr>
+        <w:t>.</w:t>
+      </w:r>
+      <w:proofErr w:type="spellStart"/>
+      <w:r>
+        <w:rPr>
+          <w:rFonts w:ascii="Times New Roman" w:hAnsi="Times New Roman" w:cs="Times New Roman"/>
+          <w:sz w:val="28"/>
+          <w:szCs w:val="28"/>
+          <w:lang w:val="en-US"/>
+        </w:rPr>
+        <w:t>php</w:t>
+      </w:r>
+      <w:proofErr w:type="spellEnd"/>
+      <w:r>
+        <w:rPr>
+          <w:rFonts w:ascii="Times New Roman" w:hAnsi="Times New Roman" w:cs="Times New Roman"/>
+          <w:sz w:val="28"/>
+          <w:szCs w:val="28"/>
+        </w:rPr>
+        <w:t xml:space="preserve">. </w:t>
+      </w:r>
+    </w:p>
+    <w:p>
+      <w:pPr>
+        <w:spacing w:after="0" w:line="360" w:lineRule="auto"/>
+        <w:ind w:firstLine="708"/>
+        <w:jc w:val="both"/>
+        <w:rPr>
+          <w:rFonts w:ascii="Times New Roman" w:hAnsi="Times New Roman" w:cs="Times New Roman"/>
+          <w:sz w:val="28"/>
+          <w:szCs w:val="28"/>
+        </w:rPr>
+      </w:pPr>
+      <w:r>
+        <w:rPr>
+          <w:rFonts w:ascii="Times New Roman" w:hAnsi="Times New Roman" w:cs="Times New Roman"/>
+          <w:sz w:val="28"/>
+          <w:szCs w:val="28"/>
+        </w:rPr>
+        <w:t>Функция</w:t>
+      </w:r>
+      <w:r>
+        <w:rPr>
+          <w:rFonts w:ascii="Times New Roman" w:hAnsi="Times New Roman" w:cs="Times New Roman"/>
+          <w:sz w:val="28"/>
+          <w:szCs w:val="28"/>
+        </w:rPr>
+        <w:t xml:space="preserve"> </w:t>
+      </w:r>
+      <w:r>
+        <w:rPr>
+          <w:rFonts w:ascii="Times New Roman" w:hAnsi="Times New Roman" w:cs="Times New Roman"/>
+          <w:sz w:val="28"/>
+          <w:szCs w:val="28"/>
+          <w:lang w:val="en-US"/>
+        </w:rPr>
+        <w:t>count</w:t>
+      </w:r>
+      <w:r>
+        <w:rPr>
+          <w:rFonts w:ascii="Times New Roman" w:hAnsi="Times New Roman" w:cs="Times New Roman"/>
+          <w:sz w:val="28"/>
+          <w:szCs w:val="28"/>
+        </w:rPr>
+        <w:t>_</w:t>
+      </w:r>
+      <w:r>
+        <w:rPr>
+          <w:rFonts w:ascii="Times New Roman" w:hAnsi="Times New Roman" w:cs="Times New Roman"/>
+          <w:sz w:val="28"/>
+          <w:szCs w:val="28"/>
+          <w:lang w:val="en-US"/>
+        </w:rPr>
+        <w:t>general</w:t>
+      </w:r>
+      <w:r>
+        <w:rPr>
+          <w:rFonts w:ascii="Times New Roman" w:hAnsi="Times New Roman" w:cs="Times New Roman"/>
+          <w:sz w:val="28"/>
+          <w:szCs w:val="28"/>
+        </w:rPr>
+        <w:t>_</w:t>
+      </w:r>
+      <w:r>
+        <w:rPr>
+          <w:rFonts w:ascii="Times New Roman" w:hAnsi="Times New Roman" w:cs="Times New Roman"/>
+          <w:sz w:val="28"/>
+          <w:szCs w:val="28"/>
+          <w:lang w:val="en-US"/>
+        </w:rPr>
+        <w:t>statistics</w:t>
+      </w:r>
+      <w:r>
+        <w:rPr>
+          <w:rFonts w:ascii="Times New Roman" w:hAnsi="Times New Roman" w:cs="Times New Roman"/>
+          <w:sz w:val="28"/>
+          <w:szCs w:val="28"/>
+        </w:rPr>
+        <w:t xml:space="preserve"> высчитывает</w:t>
+      </w:r>
+      <w:r>
+        <w:rPr>
+          <w:rFonts w:ascii="Times New Roman" w:hAnsi="Times New Roman" w:cs="Times New Roman"/>
+          <w:sz w:val="28"/>
+          <w:szCs w:val="28"/>
+        </w:rPr>
+        <w:t xml:space="preserve"> </w:t>
+      </w:r>
+      <w:r>
+        <w:rPr>
+          <w:rFonts w:ascii="Times New Roman" w:hAnsi="Times New Roman" w:cs="Times New Roman"/>
+          <w:sz w:val="28"/>
+          <w:szCs w:val="28"/>
+        </w:rPr>
+        <w:t>общее</w:t>
+      </w:r>
+      <w:r>
+        <w:rPr>
+          <w:rFonts w:ascii="Times New Roman" w:hAnsi="Times New Roman" w:cs="Times New Roman"/>
+          <w:sz w:val="28"/>
+          <w:szCs w:val="28"/>
+        </w:rPr>
+        <w:t xml:space="preserve"> </w:t>
+      </w:r>
+      <w:r>
+        <w:rPr>
+          <w:rFonts w:ascii="Times New Roman" w:hAnsi="Times New Roman" w:cs="Times New Roman"/>
+          <w:sz w:val="28"/>
+          <w:szCs w:val="28"/>
+        </w:rPr>
+        <w:t>количество</w:t>
+      </w:r>
+      <w:r>
+        <w:rPr>
+          <w:rFonts w:ascii="Times New Roman" w:hAnsi="Times New Roman" w:cs="Times New Roman"/>
+          <w:sz w:val="28"/>
+          <w:szCs w:val="28"/>
+        </w:rPr>
+        <w:t xml:space="preserve"> </w:t>
+      </w:r>
+      <w:r>
+        <w:rPr>
+          <w:rFonts w:ascii="Times New Roman" w:hAnsi="Times New Roman" w:cs="Times New Roman"/>
+          <w:sz w:val="28"/>
+          <w:szCs w:val="28"/>
+        </w:rPr>
+        <w:t>атрибутов</w:t>
+      </w:r>
+      <w:r>
+        <w:rPr>
+          <w:rFonts w:ascii="Times New Roman" w:hAnsi="Times New Roman" w:cs="Times New Roman"/>
+          <w:sz w:val="28"/>
+          <w:szCs w:val="28"/>
+        </w:rPr>
+        <w:t xml:space="preserve"> </w:t>
+      </w:r>
+      <w:r>
+        <w:rPr>
+          <w:rFonts w:ascii="Times New Roman" w:hAnsi="Times New Roman" w:cs="Times New Roman"/>
+          <w:sz w:val="28"/>
+          <w:szCs w:val="28"/>
+        </w:rPr>
+        <w:t>со</w:t>
+      </w:r>
+      <w:r>
+        <w:rPr>
+          <w:rFonts w:ascii="Times New Roman" w:hAnsi="Times New Roman" w:cs="Times New Roman"/>
+          <w:sz w:val="28"/>
+          <w:szCs w:val="28"/>
+        </w:rPr>
+        <w:t xml:space="preserve"> </w:t>
+      </w:r>
+      <w:r>
+        <w:rPr>
+          <w:rFonts w:ascii="Times New Roman" w:hAnsi="Times New Roman" w:cs="Times New Roman"/>
+          <w:sz w:val="28"/>
+          <w:szCs w:val="28"/>
+        </w:rPr>
+        <w:t>всех</w:t>
+      </w:r>
+      <w:r>
+        <w:rPr>
+          <w:rFonts w:ascii="Times New Roman" w:hAnsi="Times New Roman" w:cs="Times New Roman"/>
+          <w:sz w:val="28"/>
+          <w:szCs w:val="28"/>
+        </w:rPr>
+        <w:t xml:space="preserve"> </w:t>
+      </w:r>
+      <w:proofErr w:type="spellStart"/>
+      <w:r>
+        <w:rPr>
+          <w:rFonts w:ascii="Times New Roman" w:hAnsi="Times New Roman" w:cs="Times New Roman"/>
+          <w:sz w:val="28"/>
+          <w:szCs w:val="28"/>
+        </w:rPr>
+        <w:t>датасетов</w:t>
+      </w:r>
+      <w:proofErr w:type="spellEnd"/>
+      <w:r>
+        <w:rPr>
+          <w:rFonts w:ascii="Times New Roman" w:hAnsi="Times New Roman" w:cs="Times New Roman"/>
+          <w:sz w:val="28"/>
+          <w:szCs w:val="28"/>
+        </w:rPr>
+        <w:t xml:space="preserve"> и возвращает массив данных, в котором ключом является название атрибута, а значением числовое количество по данному атрибуту. Реализация функции представлена в приложении.</w:t>
+      </w:r>
+    </w:p>
+    <w:p>
+      <w:pPr>
+        <w:spacing w:line="360" w:lineRule="auto"/>
+        <w:ind w:firstLine="708"/>
+        <w:jc w:val="both"/>
+        <w:rPr>
+          <w:rFonts w:ascii="Times New Roman" w:hAnsi="Times New Roman" w:cs="Times New Roman"/>
+          <w:sz w:val="28"/>
+          <w:szCs w:val="28"/>
+        </w:rPr>
+      </w:pPr>
+      <w:r>
+        <w:rPr>
+          <w:rFonts w:ascii="Times New Roman" w:hAnsi="Times New Roman" w:cs="Times New Roman"/>
+          <w:sz w:val="28"/>
+          <w:szCs w:val="28"/>
+        </w:rPr>
+        <w:t>Функция</w:t>
+      </w:r>
+      <w:r>
+        <w:rPr>
+          <w:rFonts w:ascii="Times New Roman" w:hAnsi="Times New Roman" w:cs="Times New Roman"/>
+          <w:sz w:val="28"/>
+          <w:szCs w:val="28"/>
+        </w:rPr>
+        <w:t xml:space="preserve"> </w:t>
+      </w:r>
+      <w:r>
+        <w:rPr>
+          <w:rFonts w:ascii="Times New Roman" w:hAnsi="Times New Roman" w:cs="Times New Roman"/>
+          <w:sz w:val="28"/>
+          <w:szCs w:val="28"/>
+          <w:lang w:val="en-US"/>
+        </w:rPr>
+        <w:t>c</w:t>
+      </w:r>
+      <w:r>
+        <w:rPr>
+          <w:rFonts w:ascii="Times New Roman" w:hAnsi="Times New Roman" w:cs="Times New Roman"/>
+          <w:sz w:val="28"/>
+          <w:szCs w:val="28"/>
+          <w:lang w:val="en-US"/>
+        </w:rPr>
+        <w:t>ount</w:t>
+      </w:r>
+      <w:r>
+        <w:rPr>
+          <w:rFonts w:ascii="Times New Roman" w:hAnsi="Times New Roman" w:cs="Times New Roman"/>
+          <w:sz w:val="28"/>
+          <w:szCs w:val="28"/>
+        </w:rPr>
+        <w:t>_</w:t>
+      </w:r>
+      <w:r>
+        <w:rPr>
+          <w:rFonts w:ascii="Times New Roman" w:hAnsi="Times New Roman" w:cs="Times New Roman"/>
+          <w:sz w:val="28"/>
+          <w:szCs w:val="28"/>
+          <w:lang w:val="en-US"/>
+        </w:rPr>
+        <w:t>general</w:t>
+      </w:r>
+      <w:r>
+        <w:rPr>
+          <w:rFonts w:ascii="Times New Roman" w:hAnsi="Times New Roman" w:cs="Times New Roman"/>
+          <w:sz w:val="28"/>
+          <w:szCs w:val="28"/>
+        </w:rPr>
+        <w:t>_</w:t>
+      </w:r>
+      <w:r>
+        <w:rPr>
+          <w:rFonts w:ascii="Times New Roman" w:hAnsi="Times New Roman" w:cs="Times New Roman"/>
+          <w:sz w:val="28"/>
+          <w:szCs w:val="28"/>
+          <w:lang w:val="en-US"/>
+        </w:rPr>
+        <w:t>statistics</w:t>
+      </w:r>
+      <w:r>
+        <w:rPr>
+          <w:rFonts w:ascii="Times New Roman" w:hAnsi="Times New Roman" w:cs="Times New Roman"/>
+          <w:sz w:val="28"/>
+          <w:szCs w:val="28"/>
+        </w:rPr>
+        <w:t>_</w:t>
+      </w:r>
+      <w:r>
+        <w:rPr>
+          <w:rFonts w:ascii="Times New Roman" w:hAnsi="Times New Roman" w:cs="Times New Roman"/>
+          <w:sz w:val="28"/>
+          <w:szCs w:val="28"/>
+          <w:lang w:val="en-US"/>
+        </w:rPr>
+        <w:t>percent</w:t>
+      </w:r>
+      <w:r>
+        <w:rPr>
+          <w:rFonts w:ascii="Times New Roman" w:hAnsi="Times New Roman" w:cs="Times New Roman"/>
+          <w:sz w:val="28"/>
+          <w:szCs w:val="28"/>
+        </w:rPr>
+        <w:t xml:space="preserve"> </w:t>
+      </w:r>
+      <w:r>
+        <w:rPr>
+          <w:rFonts w:ascii="Times New Roman" w:hAnsi="Times New Roman" w:cs="Times New Roman"/>
+          <w:sz w:val="28"/>
+          <w:szCs w:val="28"/>
+        </w:rPr>
+        <w:t>высчитает</w:t>
+      </w:r>
+      <w:r>
+        <w:rPr>
+          <w:rFonts w:ascii="Times New Roman" w:hAnsi="Times New Roman" w:cs="Times New Roman"/>
+          <w:sz w:val="28"/>
+          <w:szCs w:val="28"/>
+        </w:rPr>
+        <w:t xml:space="preserve"> </w:t>
+      </w:r>
+      <w:r>
+        <w:rPr>
+          <w:rFonts w:ascii="Times New Roman" w:hAnsi="Times New Roman" w:cs="Times New Roman"/>
+          <w:sz w:val="28"/>
+          <w:szCs w:val="28"/>
+        </w:rPr>
+        <w:t>процентное</w:t>
+      </w:r>
+      <w:r>
+        <w:rPr>
+          <w:rFonts w:ascii="Times New Roman" w:hAnsi="Times New Roman" w:cs="Times New Roman"/>
+          <w:sz w:val="28"/>
+          <w:szCs w:val="28"/>
+        </w:rPr>
+        <w:t xml:space="preserve"> </w:t>
+      </w:r>
+      <w:r>
+        <w:rPr>
+          <w:rFonts w:ascii="Times New Roman" w:hAnsi="Times New Roman" w:cs="Times New Roman"/>
+          <w:sz w:val="28"/>
+          <w:szCs w:val="28"/>
+        </w:rPr>
+        <w:t>соотношение</w:t>
+      </w:r>
+      <w:r>
+        <w:rPr>
+          <w:rFonts w:ascii="Times New Roman" w:hAnsi="Times New Roman" w:cs="Times New Roman"/>
+          <w:sz w:val="28"/>
+          <w:szCs w:val="28"/>
+        </w:rPr>
+        <w:t xml:space="preserve"> </w:t>
+      </w:r>
+      <w:r>
+        <w:rPr>
+          <w:rFonts w:ascii="Times New Roman" w:hAnsi="Times New Roman" w:cs="Times New Roman"/>
+          <w:sz w:val="28"/>
+          <w:szCs w:val="28"/>
+        </w:rPr>
+        <w:t>данных общей статистики, подсчитанных</w:t>
+      </w:r>
+      <w:r>
+        <w:rPr>
+          <w:rFonts w:ascii="Times New Roman" w:hAnsi="Times New Roman" w:cs="Times New Roman"/>
+          <w:sz w:val="28"/>
+          <w:szCs w:val="28"/>
+        </w:rPr>
+        <w:t xml:space="preserve"> </w:t>
+      </w:r>
+      <w:r>
+        <w:rPr>
+          <w:rFonts w:ascii="Times New Roman" w:hAnsi="Times New Roman" w:cs="Times New Roman"/>
+          <w:sz w:val="28"/>
+          <w:szCs w:val="28"/>
+        </w:rPr>
+        <w:t xml:space="preserve">функцией выше. </w:t>
+      </w:r>
+      <w:r>
+        <w:rPr>
+          <w:rFonts w:ascii="Times New Roman" w:hAnsi="Times New Roman" w:cs="Times New Roman"/>
+          <w:sz w:val="28"/>
+          <w:szCs w:val="28"/>
+        </w:rPr>
+        <w:t>Реализация функции представлена в приложении.</w:t>
+      </w:r>
+    </w:p>
+    <w:p>
+      <w:pPr>
+        <w:spacing w:line="360" w:lineRule="auto"/>
+        <w:jc w:val="both"/>
+        <w:rPr>
+          <w:rFonts w:ascii="Times New Roman" w:hAnsi="Times New Roman" w:cs="Times New Roman"/>
+          <w:sz w:val="28"/>
+          <w:szCs w:val="28"/>
+        </w:rPr>
+      </w:pPr>
+    </w:p>
+    <w:p>
+      <w:pPr>
+        <w:spacing w:line="360" w:lineRule="auto"/>
+        <w:ind w:firstLine="708"/>
+        <w:jc w:val="both"/>
+        <w:rPr>
+          <w:rFonts w:ascii="Times New Roman" w:hAnsi="Times New Roman" w:cs="Times New Roman"/>
           <w:b/>
           <w:sz w:val="32"/>
           <w:szCs w:val="32"/>
@@ -3934,7 +5904,23 @@
           <w:sz w:val="28"/>
           <w:szCs w:val="28"/>
         </w:rPr>
-        <w:t xml:space="preserve">В рамках курсового проекта по дисциплине «Основы программирования» </w:t>
+        <w:t xml:space="preserve">В рамках курсового проекта по дисциплине «Основы </w:t>
+      </w:r>
+      <w:r>
+        <w:rPr>
+          <w:rFonts w:ascii="Times New Roman" w:hAnsi="Times New Roman" w:cs="Times New Roman"/>
+          <w:sz w:val="28"/>
+          <w:szCs w:val="28"/>
+        </w:rPr>
+        <w:t>веб-технологий</w:t>
+      </w:r>
+      <w:r>
+        <w:rPr>
+          <w:rFonts w:ascii="Times New Roman" w:hAnsi="Times New Roman" w:cs="Times New Roman"/>
+          <w:sz w:val="28"/>
+          <w:szCs w:val="28"/>
+        </w:rPr>
+        <w:t xml:space="preserve">» </w:t>
       </w:r>
       <w:r>
         <w:rPr>
@@ -4115,7 +6101,39 @@
           <w:sz w:val="28"/>
           <w:szCs w:val="28"/>
         </w:rPr>
-        <w:t>МИНИСТЕРСТВО ВНУТРЕННИХ ДЕЛ ПО РЕСПУБЛИКЕ АЛТАЙ. Как защитить себя от уличной преступности. [Электронный ресурс]. URL: https://04.xn--b1aew.xn--p1ai/</w:t>
+        <w:t>М</w:t>
+      </w:r>
+      <w:r>
+        <w:rPr>
+          <w:rFonts w:ascii="Times New Roman" w:hAnsi="Times New Roman" w:cs="Times New Roman"/>
+          <w:sz w:val="28"/>
+          <w:szCs w:val="28"/>
+        </w:rPr>
+        <w:t xml:space="preserve">инистерство внутренних дел по республике </w:t>
+      </w:r>
+      <w:r>
+        <w:rPr>
+          <w:rFonts w:ascii="Times New Roman" w:hAnsi="Times New Roman" w:cs="Times New Roman"/>
+          <w:sz w:val="28"/>
+          <w:szCs w:val="28"/>
+        </w:rPr>
+        <w:t>А</w:t>
+      </w:r>
+      <w:r>
+        <w:rPr>
+          <w:rFonts w:ascii="Times New Roman" w:hAnsi="Times New Roman" w:cs="Times New Roman"/>
+          <w:sz w:val="28"/>
+          <w:szCs w:val="28"/>
+        </w:rPr>
+        <w:t>лтай</w:t>
+      </w:r>
+      <w:r>
+        <w:rPr>
+          <w:rFonts w:ascii="Times New Roman" w:hAnsi="Times New Roman" w:cs="Times New Roman"/>
+          <w:sz w:val="28"/>
+          <w:szCs w:val="28"/>
+        </w:rPr>
+        <w:t>. Как защитить себя от уличной преступности. [Электронный ресурс]. URL: https://04.xn--b1aew.xn--p1ai/</w:t>
       </w:r>
       <w:proofErr w:type="spellStart"/>
       <w:r>
@@ -4273,7 +6291,7 @@
       </w:r>
     </w:p>
     <w:sectPr>
-      <w:footerReference w:type="default" r:id="rId8"/>
+      <w:footerReference w:type="default" r:id="rId15"/>
       <w:pgSz w:w="11906" w:h="16838"/>
       <w:pgMar w:top="1134" w:right="567" w:bottom="1134" w:left="1701" w:header="709" w:footer="709" w:gutter="0"/>
       <w:cols w:space="708"/>

</xml_diff>